<commit_message>
Updated guide with reference to TVST article and doi.
</commit_message>
<xml_diff>
--- a/Docs/AOVesselCNN-GeneralGuide.docx
+++ b/Docs/AOVesselCNN-GeneralGuide.docx
@@ -11,6 +11,7 @@
           <w:szCs w:val="36"/>
         </w:rPr>
       </w:pPr>
+      <w:proofErr w:type="spellStart"/>
       <w:r>
         <w:rPr>
           <w:sz w:val="36"/>
@@ -25,6 +26,7 @@
         </w:rPr>
         <w:t>VesselCNN</w:t>
       </w:r>
+      <w:proofErr w:type="spellEnd"/>
       <w:r>
         <w:rPr>
           <w:sz w:val="36"/>
@@ -80,8 +82,13 @@
       <w:r>
         <w:t xml:space="preserve">e </w:t>
       </w:r>
-      <w:r>
-        <w:t xml:space="preserve">AOVesselCNN </w:t>
+      <w:proofErr w:type="spellStart"/>
+      <w:r>
+        <w:t>AOVesselCNN</w:t>
+      </w:r>
+      <w:proofErr w:type="spellEnd"/>
+      <w:r>
+        <w:t xml:space="preserve"> </w:t>
       </w:r>
       <w:r>
         <w:t xml:space="preserve">Convolutional Neural Network (CNN) </w:t>
@@ -105,7 +112,15 @@
         <w:t xml:space="preserve">design </w:t>
       </w:r>
       <w:r>
-        <w:t>was based on the Retina-unet CNN</w:t>
+        <w:t>was based on the Retina-</w:t>
+      </w:r>
+      <w:proofErr w:type="spellStart"/>
+      <w:r>
+        <w:t>unet</w:t>
+      </w:r>
+      <w:proofErr w:type="spellEnd"/>
+      <w:r>
+        <w:t xml:space="preserve"> CNN</w:t>
       </w:r>
       <w:r>
         <w:fldChar w:fldCharType="begin" w:fldLock="1"/>
@@ -121,7 +136,7 @@
           <w:noProof/>
           <w:vertAlign w:val="superscript"/>
         </w:rPr>
-        <w:t>2,3</w:t>
+        <w:t>2</w:t>
       </w:r>
       <w:r>
         <w:fldChar w:fldCharType="end"/>
@@ -133,8 +148,21 @@
         <w:t>(</w:t>
       </w:r>
       <w:r>
-        <w:t>github.com/orobix/retina-unet</w:t>
-      </w:r>
+        <w:t>github.com/</w:t>
+      </w:r>
+      <w:proofErr w:type="spellStart"/>
+      <w:r>
+        <w:t>orobix</w:t>
+      </w:r>
+      <w:proofErr w:type="spellEnd"/>
+      <w:r>
+        <w:t>/retina-</w:t>
+      </w:r>
+      <w:proofErr w:type="spellStart"/>
+      <w:r>
+        <w:t>unet</w:t>
+      </w:r>
+      <w:proofErr w:type="spellEnd"/>
       <w:r>
         <w:t>)</w:t>
       </w:r>
@@ -142,7 +170,15 @@
         <w:t xml:space="preserve">.  </w:t>
       </w:r>
       <w:r>
-        <w:t>The code and the retina-unet CNN</w:t>
+        <w:t>The code and the retina-</w:t>
+      </w:r>
+      <w:proofErr w:type="spellStart"/>
+      <w:r>
+        <w:t>unet</w:t>
+      </w:r>
+      <w:proofErr w:type="spellEnd"/>
+      <w:r>
+        <w:t xml:space="preserve"> CNN</w:t>
       </w:r>
       <w:r>
         <w:t xml:space="preserve"> was a</w:t>
@@ -151,10 +187,27 @@
         <w:t>dapted in a number of ways</w:t>
       </w:r>
       <w:r>
-        <w:t xml:space="preserve"> as described in Musial et. al. (in press)</w:t>
-      </w:r>
-      <w:r>
-        <w:t>.</w:t>
+        <w:t xml:space="preserve"> as described in Musial et. al.</w:t>
+      </w:r>
+      <w:r>
+        <w:rPr>
+          <w:vertAlign w:val="superscript"/>
+        </w:rPr>
+        <w:t>3</w:t>
+      </w:r>
+      <w:r>
+        <w:t xml:space="preserve"> (</w:t>
+      </w:r>
+      <w:r>
+        <w:t>https://</w:t>
+      </w:r>
+      <w:bookmarkStart w:id="0" w:name="_GoBack"/>
+      <w:bookmarkEnd w:id="0"/>
+      <w:r>
+        <w:t>github.com/porter-lab-software/AOVesselCNN</w:t>
+      </w:r>
+      <w:r>
+        <w:t>).</w:t>
       </w:r>
       <w:r>
         <w:t xml:space="preserve"> </w:t>
@@ -164,8 +217,13 @@
       <w:r>
         <w:t xml:space="preserve">The </w:t>
       </w:r>
-      <w:r>
-        <w:t xml:space="preserve">AOVesselCNN </w:t>
+      <w:proofErr w:type="spellStart"/>
+      <w:r>
+        <w:t>AOVesselCNN</w:t>
+      </w:r>
+      <w:proofErr w:type="spellEnd"/>
+      <w:r>
+        <w:t xml:space="preserve"> </w:t>
       </w:r>
       <w:r>
         <w:t xml:space="preserve">project </w:t>
@@ -192,7 +250,15 @@
         <w:t>The original r</w:t>
       </w:r>
       <w:r>
-        <w:t xml:space="preserve">etina-unet code </w:t>
+        <w:t>etina-</w:t>
+      </w:r>
+      <w:proofErr w:type="spellStart"/>
+      <w:r>
+        <w:t>unet</w:t>
+      </w:r>
+      <w:proofErr w:type="spellEnd"/>
+      <w:r>
+        <w:t xml:space="preserve"> code </w:t>
       </w:r>
       <w:r>
         <w:t xml:space="preserve">was developed using Python 2.7. The use of </w:t>
@@ -201,12 +267,68 @@
         <w:t>Python 3.x</w:t>
       </w:r>
       <w:r>
-        <w:t xml:space="preserve"> was explored for AOVesselCNN, however, not all required features of Tensorflow/Keras were available at that time. </w:t>
-      </w:r>
-    </w:p>
-    <w:p>
-      <w:r>
-        <w:t>The table below lists two collections of versions that were tested at two time points. For the earlier date, keras and tensorflow were imported separately. For the later date, keras was imported from tensorflow, therefore the syntax of the import statements was adapted for compatibility.</w:t>
+        <w:t xml:space="preserve"> was explored for </w:t>
+      </w:r>
+      <w:proofErr w:type="spellStart"/>
+      <w:r>
+        <w:t>AOVesselCNN</w:t>
+      </w:r>
+      <w:proofErr w:type="spellEnd"/>
+      <w:r>
+        <w:t xml:space="preserve">, however, not all required features of </w:t>
+      </w:r>
+      <w:proofErr w:type="spellStart"/>
+      <w:r>
+        <w:t>Tensorflow</w:t>
+      </w:r>
+      <w:proofErr w:type="spellEnd"/>
+      <w:r>
+        <w:t>/</w:t>
+      </w:r>
+      <w:proofErr w:type="spellStart"/>
+      <w:r>
+        <w:t>Keras</w:t>
+      </w:r>
+      <w:proofErr w:type="spellEnd"/>
+      <w:r>
+        <w:t xml:space="preserve"> were available at that time. </w:t>
+      </w:r>
+    </w:p>
+    <w:p>
+      <w:r>
+        <w:t xml:space="preserve">The table below lists two collections of versions that were tested at two time points. For the earlier date, </w:t>
+      </w:r>
+      <w:proofErr w:type="spellStart"/>
+      <w:r>
+        <w:t>keras</w:t>
+      </w:r>
+      <w:proofErr w:type="spellEnd"/>
+      <w:r>
+        <w:t xml:space="preserve"> and </w:t>
+      </w:r>
+      <w:proofErr w:type="spellStart"/>
+      <w:r>
+        <w:t>tensorflow</w:t>
+      </w:r>
+      <w:proofErr w:type="spellEnd"/>
+      <w:r>
+        <w:t xml:space="preserve"> were imported separately. For the later date, </w:t>
+      </w:r>
+      <w:proofErr w:type="spellStart"/>
+      <w:r>
+        <w:t>keras</w:t>
+      </w:r>
+      <w:proofErr w:type="spellEnd"/>
+      <w:r>
+        <w:t xml:space="preserve"> was imported from </w:t>
+      </w:r>
+      <w:proofErr w:type="spellStart"/>
+      <w:r>
+        <w:t>tensorflow</w:t>
+      </w:r>
+      <w:proofErr w:type="spellEnd"/>
+      <w:r>
+        <w:t>, therefore the syntax of the import statements was adapted for compatibility.</w:t>
       </w:r>
       <w:r>
         <w:t xml:space="preserve"> The code that accompanies this guide is the </w:t>
@@ -360,9 +482,11 @@
             <w:tcW w:w="1339" w:type="dxa"/>
           </w:tcPr>
           <w:p>
+            <w:proofErr w:type="spellStart"/>
             <w:r>
               <w:t>Keras</w:t>
             </w:r>
+            <w:proofErr w:type="spellEnd"/>
           </w:p>
         </w:tc>
         <w:tc>
@@ -417,8 +541,21 @@
             <w:tcW w:w="1339" w:type="dxa"/>
           </w:tcPr>
           <w:p>
-            <w:r>
-              <w:t>Tensorflow (backend for Keras)</w:t>
+            <w:proofErr w:type="spellStart"/>
+            <w:r>
+              <w:t>Tensorflow</w:t>
+            </w:r>
+            <w:proofErr w:type="spellEnd"/>
+            <w:r>
+              <w:t xml:space="preserve"> (backend for </w:t>
+            </w:r>
+            <w:proofErr w:type="spellStart"/>
+            <w:r>
+              <w:t>Keras</w:t>
+            </w:r>
+            <w:proofErr w:type="spellEnd"/>
+            <w:r>
+              <w:t>)</w:t>
             </w:r>
           </w:p>
         </w:tc>
@@ -602,9 +739,11 @@
             <w:tcW w:w="1339" w:type="dxa"/>
           </w:tcPr>
           <w:p>
+            <w:proofErr w:type="spellStart"/>
             <w:r>
               <w:t>numpy</w:t>
             </w:r>
+            <w:proofErr w:type="spellEnd"/>
           </w:p>
         </w:tc>
         <w:tc>
@@ -644,9 +783,11 @@
             <w:tcW w:w="1339" w:type="dxa"/>
           </w:tcPr>
           <w:p>
+            <w:proofErr w:type="spellStart"/>
             <w:r>
               <w:t>scipy</w:t>
             </w:r>
+            <w:proofErr w:type="spellEnd"/>
           </w:p>
         </w:tc>
         <w:tc>
@@ -734,7 +875,15 @@
           </w:tcPr>
           <w:p>
             <w:r>
-              <w:t>cv2 (OpenCV)</w:t>
+              <w:t>cv2 (</w:t>
+            </w:r>
+            <w:proofErr w:type="spellStart"/>
+            <w:r>
+              <w:t>OpenCV</w:t>
+            </w:r>
+            <w:proofErr w:type="spellEnd"/>
+            <w:r>
+              <w:t>)</w:t>
             </w:r>
           </w:p>
         </w:tc>
@@ -771,9 +920,11 @@
             <w:tcW w:w="1339" w:type="dxa"/>
           </w:tcPr>
           <w:p>
+            <w:proofErr w:type="spellStart"/>
             <w:r>
               <w:t>skimage</w:t>
             </w:r>
+            <w:proofErr w:type="spellEnd"/>
           </w:p>
         </w:tc>
         <w:tc>
@@ -818,9 +969,11 @@
             <w:tcW w:w="1339" w:type="dxa"/>
           </w:tcPr>
           <w:p>
+            <w:proofErr w:type="spellStart"/>
             <w:r>
               <w:t>sklearn</w:t>
             </w:r>
+            <w:proofErr w:type="spellEnd"/>
           </w:p>
         </w:tc>
         <w:tc>
@@ -881,8 +1034,13 @@
       <w:r>
         <w:t xml:space="preserve">The </w:t>
       </w:r>
-      <w:r>
-        <w:t xml:space="preserve">AOVesselCNN </w:t>
+      <w:proofErr w:type="spellStart"/>
+      <w:r>
+        <w:t>AOVesselCNN</w:t>
+      </w:r>
+      <w:proofErr w:type="spellEnd"/>
+      <w:r>
+        <w:t xml:space="preserve"> </w:t>
       </w:r>
       <w:r>
         <w:t xml:space="preserve">modules </w:t>
@@ -919,7 +1077,23 @@
       </w:r>
       <w:r>
         <w:lastRenderedPageBreak/>
-        <w:t xml:space="preserve">the personnel at their respective facilities to configure Keras, Tensorflow, CUDA and Python software </w:t>
+        <w:t xml:space="preserve">the personnel at their respective facilities to configure </w:t>
+      </w:r>
+      <w:proofErr w:type="spellStart"/>
+      <w:r>
+        <w:t>Keras</w:t>
+      </w:r>
+      <w:proofErr w:type="spellEnd"/>
+      <w:r>
+        <w:t xml:space="preserve">, </w:t>
+      </w:r>
+      <w:proofErr w:type="spellStart"/>
+      <w:r>
+        <w:t>Tensorflow</w:t>
+      </w:r>
+      <w:proofErr w:type="spellEnd"/>
+      <w:r>
+        <w:t xml:space="preserve">, CUDA and Python software </w:t>
       </w:r>
       <w:r>
         <w:t xml:space="preserve">on suitable high-performance systems </w:t>
@@ -1025,8 +1199,13 @@
       <w:r>
         <w:t xml:space="preserve"> here but are not provided in the </w:t>
       </w:r>
-      <w:r>
-        <w:t xml:space="preserve">AOVesselCNN </w:t>
+      <w:proofErr w:type="spellStart"/>
+      <w:r>
+        <w:t>AOVesselCNN</w:t>
+      </w:r>
+      <w:proofErr w:type="spellEnd"/>
+      <w:r>
+        <w:t xml:space="preserve"> </w:t>
       </w:r>
       <w:r>
         <w:t xml:space="preserve">package. The specific configuration of the AOSLO system will influence the best way to produce a perfusion image. </w:t>
@@ -1126,11 +1305,19 @@
       <w:r>
         <w:t xml:space="preserve"> In practice, these are registered manually to an </w:t>
       </w:r>
+      <w:proofErr w:type="spellStart"/>
       <w:r>
         <w:rPr>
           <w:i/>
         </w:rPr>
-        <w:t>en-face</w:t>
+        <w:t>en</w:t>
+      </w:r>
+      <w:proofErr w:type="spellEnd"/>
+      <w:r>
+        <w:rPr>
+          <w:i/>
+        </w:rPr>
+        <w:t>-face</w:t>
       </w:r>
       <w:r>
         <w:t xml:space="preserve"> image of the retina from a</w:t>
@@ -1142,7 +1329,15 @@
         <w:t>optical coherence tomography instrument.</w:t>
       </w:r>
       <w:r>
-        <w:t xml:space="preserve"> (Spectralis HRA+OCT, Heidelberg Engineering, Heidelberg, Germany)</w:t>
+        <w:t xml:space="preserve"> (</w:t>
+      </w:r>
+      <w:proofErr w:type="spellStart"/>
+      <w:r>
+        <w:t>Spectralis</w:t>
+      </w:r>
+      <w:proofErr w:type="spellEnd"/>
+      <w:r>
+        <w:t xml:space="preserve"> HRA+OCT, Heidelberg Engineering, Heidelberg, Germany)</w:t>
       </w:r>
     </w:p>
     <w:p>
@@ -1311,12 +1506,15 @@
       <w:r>
         <w:t xml:space="preserve">Use </w:t>
       </w:r>
+      <w:proofErr w:type="spellStart"/>
+      <w:proofErr w:type="gramStart"/>
       <w:r>
         <w:rPr>
           <w:b/>
         </w:rPr>
         <w:t>reshapeAOImages.m</w:t>
       </w:r>
+      <w:proofErr w:type="spellEnd"/>
       <w:r>
         <w:rPr>
           <w:b/>
@@ -1327,7 +1525,16 @@
         <w:t xml:space="preserve"> </w:t>
       </w:r>
       <w:r>
-        <w:t xml:space="preserve">(AOVesselCNN\Preparation folder) </w:t>
+        <w:t>(</w:t>
+      </w:r>
+      <w:proofErr w:type="spellStart"/>
+      <w:proofErr w:type="gramEnd"/>
+      <w:r>
+        <w:t>AOVesselCNN</w:t>
+      </w:r>
+      <w:proofErr w:type="spellEnd"/>
+      <w:r>
+        <w:t xml:space="preserve">\Preparation folder) </w:t>
       </w:r>
       <w:r>
         <w:t xml:space="preserve">to </w:t>
@@ -1339,7 +1546,27 @@
         <w:rPr>
           <w:i/>
         </w:rPr>
-        <w:t>image-base-name</w:t>
+        <w:t>image-base-</w:t>
+      </w:r>
+      <w:proofErr w:type="gramStart"/>
+      <w:r>
+        <w:rPr>
+          <w:i/>
+        </w:rPr>
+        <w:t>name</w:t>
+      </w:r>
+      <w:r>
+        <w:t>]_</w:t>
+      </w:r>
+      <w:proofErr w:type="gramEnd"/>
+      <w:r>
+        <w:t>[</w:t>
+      </w:r>
+      <w:r>
+        <w:rPr>
+          <w:i/>
+        </w:rPr>
+        <w:t>tile-row</w:t>
       </w:r>
       <w:r>
         <w:t>]_[</w:t>
@@ -1348,19 +1575,18 @@
         <w:rPr>
           <w:i/>
         </w:rPr>
-        <w:t>tile-row</w:t>
-      </w:r>
-      <w:r>
-        <w:t>]_[</w:t>
-      </w:r>
-      <w:r>
-        <w:rPr>
-          <w:i/>
-        </w:rPr>
         <w:t>tile-column</w:t>
       </w:r>
       <w:r>
-        <w:t>]. For example, if the original image was “ID123.tif”, the first tile image is named “ID123_01_01.tile”. For the canvas class, the user selects the RGB image where r</w:t>
+        <w:t>]. For example, if the original image was “ID123.tif”, the first tile image is named “ID123_01_</w:t>
+      </w:r>
+      <w:proofErr w:type="gramStart"/>
+      <w:r>
+        <w:t>01.tile</w:t>
+      </w:r>
+      <w:proofErr w:type="gramEnd"/>
+      <w:r>
+        <w:t>”. For the canvas class, the user selects the RGB image where r</w:t>
       </w:r>
       <w:r>
         <w:t xml:space="preserve">ed pixels represent the canvas. The user selects the corresponding manually-traced capillary image and the large-vessel image and these are likewise chopped up into tile images.  </w:t>
@@ -1407,9 +1633,19 @@
         <w:ind w:firstLine="720"/>
         <w:contextualSpacing/>
       </w:pPr>
-      <w:r>
-        <w:t>DataSet Folders_Images</w:t>
-      </w:r>
+      <w:proofErr w:type="spellStart"/>
+      <w:r>
+        <w:t>DataSet</w:t>
+      </w:r>
+      <w:proofErr w:type="spellEnd"/>
+      <w:r>
+        <w:t xml:space="preserve"> </w:t>
+      </w:r>
+      <w:proofErr w:type="spellStart"/>
+      <w:r>
+        <w:t>Folders_Images</w:t>
+      </w:r>
+      <w:proofErr w:type="spellEnd"/>
     </w:p>
     <w:p>
       <w:pPr>
@@ -1421,8 +1657,12 @@
       </w:r>
       <w:r>
         <w:tab/>
+      </w:r>
+      <w:proofErr w:type="spellStart"/>
+      <w:r>
         <w:t>TrainingDataSet</w:t>
       </w:r>
+      <w:proofErr w:type="spellEnd"/>
     </w:p>
     <w:p>
       <w:pPr>
@@ -1466,8 +1706,12 @@
       </w:r>
       <w:r>
         <w:tab/>
+      </w:r>
+      <w:proofErr w:type="spellStart"/>
+      <w:r>
         <w:t>TestingDataSet</w:t>
       </w:r>
+      <w:proofErr w:type="spellEnd"/>
     </w:p>
     <w:p>
       <w:pPr>
@@ -1505,8 +1749,12 @@
       </w:r>
       <w:r>
         <w:tab/>
+      </w:r>
+      <w:proofErr w:type="spellStart"/>
+      <w:r>
         <w:t>SubjectXXX</w:t>
       </w:r>
+      <w:proofErr w:type="spellEnd"/>
     </w:p>
     <w:p>
       <w:pPr>
@@ -1529,8 +1777,13 @@
         <w:ind w:firstLine="720"/>
         <w:contextualSpacing/>
       </w:pPr>
-      <w:r>
-        <w:t xml:space="preserve">DataSet Folders_HDF5 </w:t>
+      <w:proofErr w:type="spellStart"/>
+      <w:r>
+        <w:t>DataSet</w:t>
+      </w:r>
+      <w:proofErr w:type="spellEnd"/>
+      <w:r>
+        <w:t xml:space="preserve"> Folders_HDF5 </w:t>
       </w:r>
     </w:p>
     <w:p>
@@ -1592,7 +1845,31 @@
         <w:t>r in one fo</w:t>
       </w:r>
       <w:r>
-        <w:t xml:space="preserve">lder named “.\DataSet Folders_Images\TrainingDataSet\Images\”. These files have a naming convention of a ##_manual1_##_##, where ## is a zero padded value from 00 to 99. The first one represents an image index number which corresponds to the same subject. The second ## is the tile row index and the third </w:t>
+        <w:t>lder named “.\</w:t>
+      </w:r>
+      <w:proofErr w:type="spellStart"/>
+      <w:r>
+        <w:t>DataSet</w:t>
+      </w:r>
+      <w:proofErr w:type="spellEnd"/>
+      <w:r>
+        <w:t xml:space="preserve"> </w:t>
+      </w:r>
+      <w:proofErr w:type="spellStart"/>
+      <w:r>
+        <w:t>Folders_Images</w:t>
+      </w:r>
+      <w:proofErr w:type="spellEnd"/>
+      <w:r>
+        <w:t>\</w:t>
+      </w:r>
+      <w:proofErr w:type="spellStart"/>
+      <w:r>
+        <w:t>TrainingDataSet</w:t>
+      </w:r>
+      <w:proofErr w:type="spellEnd"/>
+      <w:r>
+        <w:t xml:space="preserve">\Images\”. These files have a naming convention of a ##_manual1_##_##, where ## is a zero padded value from 00 to 99. The first one represents an image index number which corresponds to the same subject. The second ## is the tile row index and the third </w:t>
       </w:r>
       <w:r>
         <w:lastRenderedPageBreak/>
@@ -1604,7 +1881,31 @@
         <w:t xml:space="preserve">The ground truth images are compressed in the TrainingGroundTruth.zip folder. These images contain values between 0 and 3 so that all truth images can be compressed in a single zip file. </w:t>
       </w:r>
       <w:r>
-        <w:t xml:space="preserve"> Once uncompressed, these images are expected to reside in the folder “.\DataSet Folders_Images\TrainingDataSet\Images\combined”. The name “combined” reflects that four ground-truth classes are combined in a single image.  </w:t>
+        <w:t xml:space="preserve"> Once uncompressed, these images are expected to reside in the folder “.\</w:t>
+      </w:r>
+      <w:proofErr w:type="spellStart"/>
+      <w:r>
+        <w:t>DataSet</w:t>
+      </w:r>
+      <w:proofErr w:type="spellEnd"/>
+      <w:r>
+        <w:t xml:space="preserve"> </w:t>
+      </w:r>
+      <w:proofErr w:type="spellStart"/>
+      <w:r>
+        <w:t>Folders_Images</w:t>
+      </w:r>
+      <w:proofErr w:type="spellEnd"/>
+      <w:r>
+        <w:t>\</w:t>
+      </w:r>
+      <w:proofErr w:type="spellStart"/>
+      <w:r>
+        <w:t>TrainingDataSet</w:t>
+      </w:r>
+      <w:proofErr w:type="spellEnd"/>
+      <w:r>
+        <w:t xml:space="preserve">\Images\combined”. The name “combined” reflects that four ground-truth classes are combined in a single image.  </w:t>
       </w:r>
     </w:p>
     <w:p>
@@ -1612,18 +1913,74 @@
         <w:t xml:space="preserve">The </w:t>
       </w:r>
       <w:r>
-        <w:t>validation set is smaller than the training set, so the grayscale and ground truth images are in respective .zip files named ValidationImages.zip and ValidationGroundTruth.zip. The uncompressed images are expected to be located in “.\DataSet Folders_Images\Testin</w:t>
+        <w:t>validation set is smaller than the training set, so the grayscale and ground truth images are in respective .zip files named ValidationImages.zip and ValidationGroundTruth.zip. The uncompressed images are expected to be located in “.\</w:t>
+      </w:r>
+      <w:proofErr w:type="spellStart"/>
+      <w:r>
+        <w:t>DataSet</w:t>
+      </w:r>
+      <w:proofErr w:type="spellEnd"/>
+      <w:r>
+        <w:t xml:space="preserve"> </w:t>
+      </w:r>
+      <w:proofErr w:type="spellStart"/>
+      <w:r>
+        <w:t>Folders_Images</w:t>
+      </w:r>
+      <w:proofErr w:type="spellEnd"/>
+      <w:r>
+        <w:t>\</w:t>
+      </w:r>
+      <w:proofErr w:type="spellStart"/>
+      <w:r>
+        <w:t>Testin</w:t>
       </w:r>
       <w:r>
         <w:t>g</w:t>
       </w:r>
       <w:r>
-        <w:t xml:space="preserve">DataSet\Images\” and in “.\DataSet Folders_Images\TestingDataSet\combined\”, respectively. </w:t>
-      </w:r>
-    </w:p>
-    <w:p>
-      <w:r>
-        <w:t xml:space="preserve">Grayscale images to be segmented can be organized in subfolders that are named in the config_test_only.py. The example above is “\SubjectXXX\Images”. </w:t>
+        <w:t>DataSet</w:t>
+      </w:r>
+      <w:proofErr w:type="spellEnd"/>
+      <w:r>
+        <w:t>\Images\” and in “.\</w:t>
+      </w:r>
+      <w:proofErr w:type="spellStart"/>
+      <w:r>
+        <w:t>DataSet</w:t>
+      </w:r>
+      <w:proofErr w:type="spellEnd"/>
+      <w:r>
+        <w:t xml:space="preserve"> </w:t>
+      </w:r>
+      <w:proofErr w:type="spellStart"/>
+      <w:r>
+        <w:t>Folders_Images</w:t>
+      </w:r>
+      <w:proofErr w:type="spellEnd"/>
+      <w:r>
+        <w:t>\</w:t>
+      </w:r>
+      <w:proofErr w:type="spellStart"/>
+      <w:r>
+        <w:t>TestingDataSet</w:t>
+      </w:r>
+      <w:proofErr w:type="spellEnd"/>
+      <w:r>
+        <w:t xml:space="preserve">\combined\”, respectively. </w:t>
+      </w:r>
+    </w:p>
+    <w:p>
+      <w:r>
+        <w:t>Grayscale images to be segmented can be organized in subfolders that are named in the config_test_only.py. The example above is “\</w:t>
+      </w:r>
+      <w:proofErr w:type="spellStart"/>
+      <w:r>
+        <w:t>SubjectXXX</w:t>
+      </w:r>
+      <w:proofErr w:type="spellEnd"/>
+      <w:r>
+        <w:t xml:space="preserve">\Images”. </w:t>
       </w:r>
     </w:p>
     <w:p>
@@ -1651,7 +2008,15 @@
         <w:t xml:space="preserve">Note that </w:t>
       </w:r>
       <w:r>
-        <w:t xml:space="preserve">the text (*.txt) files and BASH scripts (*.sh) </w:t>
+        <w:t>the text (*.txt) files and BASH scripts (*.</w:t>
+      </w:r>
+      <w:proofErr w:type="spellStart"/>
+      <w:r>
+        <w:t>sh</w:t>
+      </w:r>
+      <w:proofErr w:type="spellEnd"/>
+      <w:r>
+        <w:t xml:space="preserve">) </w:t>
       </w:r>
       <w:r>
         <w:t xml:space="preserve">contain specific references </w:t>
@@ -1666,7 +2031,15 @@
         <w:t xml:space="preserve">computing environment. </w:t>
       </w:r>
       <w:r>
-        <w:t xml:space="preserve">The BASH scripts (*.sh) are used to submit jobs to the specific high-performance system. </w:t>
+        <w:t>The BASH scripts (*.</w:t>
+      </w:r>
+      <w:proofErr w:type="spellStart"/>
+      <w:r>
+        <w:t>sh</w:t>
+      </w:r>
+      <w:proofErr w:type="spellEnd"/>
+      <w:r>
+        <w:t xml:space="preserve">) are used to submit jobs to the specific high-performance system. </w:t>
       </w:r>
       <w:r>
         <w:t>The text file</w:t>
@@ -1742,8 +2115,13 @@
                             <w:pPr>
                               <w:spacing w:after="0" w:line="240" w:lineRule="auto"/>
                             </w:pPr>
+                            <w:proofErr w:type="gramStart"/>
                             <w:r>
-                              <w:t>#!/bin/bash</w:t>
+                              <w:t>#!/</w:t>
+                            </w:r>
+                            <w:proofErr w:type="gramEnd"/>
+                            <w:r>
+                              <w:t>bin/bash</w:t>
                             </w:r>
                           </w:p>
                           <w:p>
@@ -1757,10 +2135,21 @@
                               <w:rPr>
                                 <w:highlight w:val="lightGray"/>
                               </w:rPr>
-                              <w:t>[job name]</w:t>
+                              <w:t xml:space="preserve">[job </w:t>
+                            </w:r>
+                            <w:proofErr w:type="gramStart"/>
+                            <w:r>
+                              <w:rPr>
+                                <w:highlight w:val="lightGray"/>
+                              </w:rPr>
+                              <w:t>name]</w:t>
                             </w:r>
                             <w:r>
-                              <w:t xml:space="preserve">       # job name</w:t>
+                              <w:t xml:space="preserve">   </w:t>
+                            </w:r>
+                            <w:proofErr w:type="gramEnd"/>
+                            <w:r>
+                              <w:t xml:space="preserve">    # job name</w:t>
                             </w:r>
                           </w:p>
                           <w:p>
@@ -1774,10 +2163,37 @@
                               <w:rPr>
                                 <w:highlight w:val="lightGray"/>
                               </w:rPr>
-                              <w:t>[output-file-name]</w:t>
+                              <w:t>[output-file-name</w:t>
+                            </w:r>
+                            <w:proofErr w:type="gramStart"/>
+                            <w:r>
+                              <w:rPr>
+                                <w:highlight w:val="lightGray"/>
+                              </w:rPr>
+                              <w:t>]</w:t>
                             </w:r>
                             <w:r>
-                              <w:t>.o%j       # output and error file name (%j expands to jobID)</w:t>
+                              <w:t>.</w:t>
+                            </w:r>
+                            <w:proofErr w:type="spellStart"/>
+                            <w:r>
+                              <w:t>o</w:t>
+                            </w:r>
+                            <w:proofErr w:type="gramEnd"/>
+                            <w:r>
+                              <w:t>%j</w:t>
+                            </w:r>
+                            <w:proofErr w:type="spellEnd"/>
+                            <w:r>
+                              <w:t xml:space="preserve">       # output and error file name (%j expands to </w:t>
+                            </w:r>
+                            <w:proofErr w:type="spellStart"/>
+                            <w:r>
+                              <w:t>jobID</w:t>
+                            </w:r>
+                            <w:proofErr w:type="spellEnd"/>
+                            <w:r>
+                              <w:t>)</w:t>
                             </w:r>
                           </w:p>
                           <w:p>
@@ -1785,7 +2201,15 @@
                               <w:spacing w:after="0" w:line="240" w:lineRule="auto"/>
                             </w:pPr>
                             <w:r>
-                              <w:t>#SBATCH -N 1 -n 2  #Nodes to call and uses</w:t>
+                              <w:t xml:space="preserve">#SBATCH -N 1 -n </w:t>
+                            </w:r>
+                            <w:proofErr w:type="gramStart"/>
+                            <w:r>
+                              <w:t>2  #</w:t>
+                            </w:r>
+                            <w:proofErr w:type="gramEnd"/>
+                            <w:r>
+                              <w:t>Nodes to call and uses</w:t>
                             </w:r>
                           </w:p>
                           <w:p>
@@ -1793,7 +2217,15 @@
                               <w:spacing w:after="0" w:line="240" w:lineRule="auto"/>
                             </w:pPr>
                             <w:r>
-                              <w:t>#SBATCH -p gpu #can call different GPUs based on what is available on the cluster</w:t>
+                              <w:t xml:space="preserve">#SBATCH -p </w:t>
+                            </w:r>
+                            <w:proofErr w:type="spellStart"/>
+                            <w:r>
+                              <w:t>gpu</w:t>
+                            </w:r>
+                            <w:proofErr w:type="spellEnd"/>
+                            <w:r>
+                              <w:t xml:space="preserve"> #can call different GPUs based on what is available on the cluster</w:t>
                             </w:r>
                           </w:p>
                           <w:p>
@@ -1801,7 +2233,15 @@
                               <w:spacing w:after="0" w:line="240" w:lineRule="auto"/>
                             </w:pPr>
                             <w:r>
-                              <w:t>#SBATCH --gres=gpu:1</w:t>
+                              <w:t>#SBATCH --</w:t>
+                            </w:r>
+                            <w:proofErr w:type="spellStart"/>
+                            <w:r>
+                              <w:t>gres</w:t>
+                            </w:r>
+                            <w:proofErr w:type="spellEnd"/>
+                            <w:r>
+                              <w:t>=gpu:1</w:t>
                             </w:r>
                           </w:p>
                           <w:p>
@@ -1843,7 +2283,15 @@
                               <w:spacing w:after="0" w:line="240" w:lineRule="auto"/>
                             </w:pPr>
                             <w:r>
-                              <w:t>#SBATCH --mail-type=all  # email me when the job starts and ends</w:t>
+                              <w:t>#SBATCH --mail-type=</w:t>
+                            </w:r>
+                            <w:proofErr w:type="gramStart"/>
+                            <w:r>
+                              <w:t>all  #</w:t>
+                            </w:r>
+                            <w:proofErr w:type="gramEnd"/>
+                            <w:r>
+                              <w:t xml:space="preserve"> email me when the job starts and ends</w:t>
                             </w:r>
                           </w:p>
                           <w:p>
@@ -1872,7 +2320,15 @@
                               <w:spacing w:after="0"/>
                             </w:pPr>
                             <w:r>
-                              <w:t>module load Anaconda2/python-2.7  #Loads the python module on the cluster</w:t>
+                              <w:t>module load Anaconda2/python-2.</w:t>
+                            </w:r>
+                            <w:proofErr w:type="gramStart"/>
+                            <w:r>
+                              <w:t>7  #</w:t>
+                            </w:r>
+                            <w:proofErr w:type="gramEnd"/>
+                            <w:r>
+                              <w:t>Loads the python module on the cluster</w:t>
                             </w:r>
                           </w:p>
                           <w:p>
@@ -1880,7 +2336,15 @@
                               <w:spacing w:after="0"/>
                             </w:pPr>
                             <w:r>
-                              <w:t>module add CUDA/9.1.85  #Loads the CUDA resources on the cluster</w:t>
+                              <w:t>module add CUDA/9.1.</w:t>
+                            </w:r>
+                            <w:proofErr w:type="gramStart"/>
+                            <w:r>
+                              <w:t>85  #</w:t>
+                            </w:r>
+                            <w:proofErr w:type="gramEnd"/>
+                            <w:r>
+                              <w:t>Loads the CUDA resources on the cluster</w:t>
                             </w:r>
                           </w:p>
                           <w:p>
@@ -2389,8 +2853,13 @@
               <w:t xml:space="preserve">Folder: </w:t>
             </w:r>
             <w:r>
-              <w:t>AO-VesselCNN</w:t>
-            </w:r>
+              <w:t>AO-</w:t>
+            </w:r>
+            <w:proofErr w:type="spellStart"/>
+            <w:r>
+              <w:t>VesselCNN</w:t>
+            </w:r>
+            <w:proofErr w:type="spellEnd"/>
             <w:r>
               <w:t>/</w:t>
             </w:r>
@@ -2866,10 +3335,26 @@
         </w:numPr>
       </w:pPr>
       <w:r>
-        <w:t>If you are editing BASH scripts (*.sh) and configuration (*.txt) files on a local machine, transfer the updated files to the remote high-performance system</w:t>
-      </w:r>
-      <w:r>
-        <w:t xml:space="preserve"> (for example, by using WinSCP)</w:t>
+        <w:t>If you are editing BASH scripts (*.</w:t>
+      </w:r>
+      <w:proofErr w:type="spellStart"/>
+      <w:r>
+        <w:t>sh</w:t>
+      </w:r>
+      <w:proofErr w:type="spellEnd"/>
+      <w:r>
+        <w:t>) and configuration (*.txt) files on a local machine, transfer the updated files to the remote high-performance system</w:t>
+      </w:r>
+      <w:r>
+        <w:t xml:space="preserve"> (for example, by using </w:t>
+      </w:r>
+      <w:proofErr w:type="spellStart"/>
+      <w:r>
+        <w:t>WinSCP</w:t>
+      </w:r>
+      <w:proofErr w:type="spellEnd"/>
+      <w:r>
+        <w:t>)</w:t>
       </w:r>
       <w:r>
         <w:t xml:space="preserve">. </w:t>
@@ -2887,7 +3372,23 @@
         <w:t xml:space="preserve">Arrange the </w:t>
       </w:r>
       <w:r>
-        <w:t xml:space="preserve">code (configuration files (*.txt), BASH scripts (*.sh) and Python (*.py) modules </w:t>
+        <w:t>code (configuration files (*.txt), BASH scripts (*.</w:t>
+      </w:r>
+      <w:proofErr w:type="spellStart"/>
+      <w:r>
+        <w:t>sh</w:t>
+      </w:r>
+      <w:proofErr w:type="spellEnd"/>
+      <w:r>
+        <w:t>) and Python (*.</w:t>
+      </w:r>
+      <w:proofErr w:type="spellStart"/>
+      <w:r>
+        <w:t>py</w:t>
+      </w:r>
+      <w:proofErr w:type="spellEnd"/>
+      <w:r>
+        <w:t xml:space="preserve">) modules </w:t>
       </w:r>
       <w:r>
         <w:t xml:space="preserve">in </w:t>
@@ -2911,7 +3412,23 @@
         <w:t xml:space="preserve">Use </w:t>
       </w:r>
       <w:r>
-        <w:t xml:space="preserve">a terminal program (such as MobaXTerm and ssh) to log on to the high-performance resources. Change to the </w:t>
+        <w:t xml:space="preserve">a terminal program (such as </w:t>
+      </w:r>
+      <w:proofErr w:type="spellStart"/>
+      <w:r>
+        <w:t>MobaXTerm</w:t>
+      </w:r>
+      <w:proofErr w:type="spellEnd"/>
+      <w:r>
+        <w:t xml:space="preserve"> and </w:t>
+      </w:r>
+      <w:proofErr w:type="spellStart"/>
+      <w:r>
+        <w:t>ssh</w:t>
+      </w:r>
+      <w:proofErr w:type="spellEnd"/>
+      <w:r>
+        <w:t xml:space="preserve">) to log on to the high-performance resources. Change to the </w:t>
       </w:r>
       <w:r>
         <w:t xml:space="preserve">“project” </w:t>
@@ -2919,8 +3436,13 @@
       <w:r>
         <w:t xml:space="preserve">directory that contains the </w:t>
       </w:r>
-      <w:r>
-        <w:t xml:space="preserve">CNNCode </w:t>
+      <w:proofErr w:type="spellStart"/>
+      <w:r>
+        <w:t>CNNCode</w:t>
+      </w:r>
+      <w:proofErr w:type="spellEnd"/>
+      <w:r>
+        <w:t xml:space="preserve"> </w:t>
       </w:r>
       <w:r>
         <w:t>s</w:t>
@@ -2944,7 +3466,15 @@
         <w:t xml:space="preserve">If </w:t>
       </w:r>
       <w:r>
-        <w:t xml:space="preserve">you are editing BASH scripts (*.sh) and configuration (*.txt) files on </w:t>
+        <w:t>you are editing BASH scripts (*.</w:t>
+      </w:r>
+      <w:proofErr w:type="spellStart"/>
+      <w:r>
+        <w:t>sh</w:t>
+      </w:r>
+      <w:proofErr w:type="spellEnd"/>
+      <w:r>
+        <w:t xml:space="preserve">) and configuration (*.txt) files on </w:t>
       </w:r>
       <w:r>
         <w:t>the high-performance machine, make changes prior to submitting jobs.</w:t>
@@ -2959,7 +3489,15 @@
         </w:numPr>
       </w:pPr>
       <w:r>
-        <w:t xml:space="preserve">Run the command sbatch train.sh or sbatch.test_Unknown_only.sh to submit the job to the resource manager. </w:t>
+        <w:t xml:space="preserve">Run the command </w:t>
+      </w:r>
+      <w:proofErr w:type="spellStart"/>
+      <w:r>
+        <w:t>sbatch</w:t>
+      </w:r>
+      <w:proofErr w:type="spellEnd"/>
+      <w:r>
+        <w:t xml:space="preserve"> train.sh or sbatch.test_Unknown_only.sh to submit the job to the resource manager. </w:t>
       </w:r>
     </w:p>
     <w:p>
@@ -2971,7 +3509,15 @@
         </w:numPr>
       </w:pPr>
       <w:r>
-        <w:t xml:space="preserve">To train the CNN: sbatch train.sh </w:t>
+        <w:t xml:space="preserve">To train the CNN: </w:t>
+      </w:r>
+      <w:proofErr w:type="spellStart"/>
+      <w:r>
+        <w:t>sbatch</w:t>
+      </w:r>
+      <w:proofErr w:type="spellEnd"/>
+      <w:r>
+        <w:t xml:space="preserve"> train.sh </w:t>
       </w:r>
     </w:p>
     <w:p>
@@ -2983,7 +3529,15 @@
         </w:numPr>
       </w:pPr>
       <w:r>
-        <w:t>To apply the CNN: sbatch test_Unknown_only.sh</w:t>
+        <w:t xml:space="preserve">To apply the CNN: </w:t>
+      </w:r>
+      <w:proofErr w:type="spellStart"/>
+      <w:r>
+        <w:t>sbatch</w:t>
+      </w:r>
+      <w:proofErr w:type="spellEnd"/>
+      <w:r>
+        <w:t xml:space="preserve"> test_Unknown_only.sh</w:t>
       </w:r>
     </w:p>
     <w:p>
@@ -3019,7 +3573,15 @@
         </w:numPr>
       </w:pPr>
       <w:r>
-        <w:t>Transfer the segmentation results from the specified output folder (i.e. the experiment_name in the configuration file) to the local machine for post-processing.</w:t>
+        <w:t xml:space="preserve">Transfer the segmentation results from the specified output folder (i.e. the </w:t>
+      </w:r>
+      <w:proofErr w:type="spellStart"/>
+      <w:r>
+        <w:t>experiment_name</w:t>
+      </w:r>
+      <w:proofErr w:type="spellEnd"/>
+      <w:r>
+        <w:t xml:space="preserve"> in the configuration file) to the local machine for post-processing.</w:t>
       </w:r>
     </w:p>
     <w:p/>
@@ -3058,8 +3620,13 @@
             <w:tcW w:w="3505" w:type="dxa"/>
           </w:tcPr>
           <w:p>
-            <w:r>
-              <w:t>sbatch [bash-script].sh</w:t>
+            <w:proofErr w:type="spellStart"/>
+            <w:r>
+              <w:t>sbatch</w:t>
+            </w:r>
+            <w:proofErr w:type="spellEnd"/>
+            <w:r>
+              <w:t xml:space="preserve"> [bash-script].sh</w:t>
             </w:r>
           </w:p>
         </w:tc>
@@ -3102,12 +3669,14 @@
             <w:tcW w:w="3505" w:type="dxa"/>
           </w:tcPr>
           <w:p>
+            <w:proofErr w:type="spellStart"/>
             <w:r>
               <w:t>s</w:t>
             </w:r>
             <w:r>
               <w:t>queue</w:t>
             </w:r>
+            <w:proofErr w:type="spellEnd"/>
             <w:r>
               <w:t xml:space="preserve"> –u [username]</w:t>
             </w:r>
@@ -3130,12 +3699,14 @@
             <w:tcW w:w="3505" w:type="dxa"/>
           </w:tcPr>
           <w:p>
+            <w:proofErr w:type="spellStart"/>
             <w:r>
               <w:t>s</w:t>
             </w:r>
             <w:r>
               <w:t>queue</w:t>
             </w:r>
+            <w:proofErr w:type="spellEnd"/>
           </w:p>
         </w:tc>
         <w:tc>
@@ -3155,8 +3726,13 @@
             <w:tcW w:w="3505" w:type="dxa"/>
           </w:tcPr>
           <w:p>
-            <w:r>
-              <w:t>scancel [job number]</w:t>
+            <w:proofErr w:type="spellStart"/>
+            <w:r>
+              <w:t>scancel</w:t>
+            </w:r>
+            <w:proofErr w:type="spellEnd"/>
+            <w:r>
+              <w:t xml:space="preserve"> [job number]</w:t>
             </w:r>
           </w:p>
         </w:tc>
@@ -3183,7 +3759,23 @@
     </w:p>
     <w:p>
       <w:r>
-        <w:t>Because the original work involved longitudinal studies where the images were registered and of the same size, several test images were submitted as one large image to the CNN code. The CNN would then output all of the segmented images in a single .png image. The MATLAB modules described in table 3 can be used to cut up this combined .png image.</w:t>
+        <w:t>Because the original work involved longitudinal studies where the images were registered and of the same size, several test images were submitted as one large image to the CNN code. The CNN would then output all of the segmented images in a single .</w:t>
+      </w:r>
+      <w:proofErr w:type="spellStart"/>
+      <w:r>
+        <w:t>png</w:t>
+      </w:r>
+      <w:proofErr w:type="spellEnd"/>
+      <w:r>
+        <w:t xml:space="preserve"> image. The MATLAB modules described in table 3 can be used to cut up this combined .</w:t>
+      </w:r>
+      <w:proofErr w:type="spellStart"/>
+      <w:r>
+        <w:t>png</w:t>
+      </w:r>
+      <w:proofErr w:type="spellEnd"/>
+      <w:r>
+        <w:t xml:space="preserve"> image.</w:t>
       </w:r>
     </w:p>
     <w:p>
@@ -3196,26 +3788,27 @@
         <w:spacing w:after="0"/>
       </w:pPr>
       <w:r>
-        <w:t xml:space="preserve">The CNN outputs the result as a single concatenated image. This module breaks </w:t>
-      </w:r>
-      <w:r>
-        <w:t xml:space="preserve">the CNN .png output into regular sized images of </w:t>
-      </w:r>
-      <w:r>
-        <w:t xml:space="preserve">the expected size of </w:t>
-      </w:r>
-      <w:r>
-        <w:t>768x768</w:t>
-      </w:r>
-      <w:r>
-        <w:t xml:space="preserve"> (used to break up validation results)</w:t>
-      </w:r>
-      <w:r>
-        <w:t xml:space="preserve">. </w:t>
+        <w:t>The CNN outputs the result as a single concatenated image. This module breaks the CNN .</w:t>
+      </w:r>
+      <w:proofErr w:type="spellStart"/>
+      <w:r>
+        <w:t>png</w:t>
+      </w:r>
+      <w:proofErr w:type="spellEnd"/>
+      <w:r>
+        <w:t xml:space="preserve"> output into regular sized images of the expected size of 768x768 (used to break up validation results). </w:t>
       </w:r>
       <w:r>
         <w:br/>
-        <w:t>Input: Greyscale or Binary CNN .png File</w:t>
+        <w:t>Input: Greyscale or Binary CNN .</w:t>
+      </w:r>
+      <w:proofErr w:type="spellStart"/>
+      <w:r>
+        <w:t>png</w:t>
+      </w:r>
+      <w:proofErr w:type="spellEnd"/>
+      <w:r>
+        <w:t xml:space="preserve"> File</w:t>
       </w:r>
     </w:p>
     <w:p>
@@ -3223,10 +3816,7 @@
         <w:spacing w:after="0"/>
       </w:pPr>
       <w:r>
-        <w:t>O</w:t>
-      </w:r>
-      <w:r>
-        <w:t>utput: Greyscale or Binary individual image files</w:t>
+        <w:t>Output: Greyscale or Binary individual image files</w:t>
       </w:r>
     </w:p>
     <w:p>
@@ -3238,9 +3828,11 @@
       <w:pPr>
         <w:spacing w:after="0"/>
       </w:pPr>
+      <w:proofErr w:type="spellStart"/>
       <w:r>
         <w:t>chopCNNOutput_VariableSize.m</w:t>
       </w:r>
+      <w:proofErr w:type="spellEnd"/>
     </w:p>
     <w:p>
       <w:pPr>
@@ -3252,10 +3844,17 @@
         <w:spacing w:after="0"/>
       </w:pPr>
       <w:r>
-        <w:t>The CNN outputs the result as a single concatenated image.</w:t>
-      </w:r>
-      <w:r>
-        <w:t xml:space="preserve">For longitudinal studies, montages are registered within a canvas of the same size for all time points. The resulting probability maps are the row-concatenated images of the same height. The user selects one of the original images as a template for the desired output size. </w:t>
+        <w:t xml:space="preserve">The CNN outputs the result as a single concatenated </w:t>
+      </w:r>
+      <w:proofErr w:type="spellStart"/>
+      <w:proofErr w:type="gramStart"/>
+      <w:r>
+        <w:t>image.For</w:t>
+      </w:r>
+      <w:proofErr w:type="spellEnd"/>
+      <w:proofErr w:type="gramEnd"/>
+      <w:r>
+        <w:t xml:space="preserve"> longitudinal studies, montages are registered within a canvas of the same size for all time points. The resulting probability maps are the row-concatenated images of the same height. The user selects one of the original images as a template for the desired output size. </w:t>
       </w:r>
     </w:p>
     <w:p>
@@ -3263,19 +3862,15 @@
         <w:spacing w:after="0"/>
       </w:pPr>
       <w:r>
-        <w:t>Input</w:t>
-      </w:r>
-      <w:r>
-        <w:t>s</w:t>
-      </w:r>
-      <w:r>
-        <w:t>: Image of the same size that you want outputs chopped up into</w:t>
-      </w:r>
-      <w:r>
-        <w:t xml:space="preserve"> and the</w:t>
-      </w:r>
-      <w:r>
-        <w:t xml:space="preserve"> Greyscale or Binary CNN .png File</w:t>
+        <w:t>Inputs: Image of the same size that you want outputs chopped up into and the Greyscale or Binary CNN .</w:t>
+      </w:r>
+      <w:proofErr w:type="spellStart"/>
+      <w:r>
+        <w:t>png</w:t>
+      </w:r>
+      <w:proofErr w:type="spellEnd"/>
+      <w:r>
+        <w:t xml:space="preserve"> File</w:t>
       </w:r>
     </w:p>
     <w:p>
@@ -3293,9 +3888,11 @@
       </w:r>
     </w:p>
     <w:p>
+      <w:proofErr w:type="spellStart"/>
       <w:r>
         <w:t>dilatedDiceCoefficient_Acc_Sensitivity_Density_MSL.m</w:t>
       </w:r>
+      <w:proofErr w:type="spellEnd"/>
     </w:p>
     <w:p>
       <w:r>
@@ -3314,22 +3911,18 @@
       </w:r>
     </w:p>
     <w:p>
+      <w:proofErr w:type="spellStart"/>
       <w:r>
         <w:t>dilatedDiceCoefficient_Acc_Sensitivity_Density_MSL_Batch.m</w:t>
       </w:r>
-    </w:p>
-    <w:p>
-      <w:r>
-        <w:t xml:space="preserve">This module calculates the density, accuracy, sensitivity, Dice coefficient, dilated Dice coefficient and the mean-segment-length based on </w:t>
-      </w:r>
-      <w:r>
-        <w:t>two selected folders with images of corresponding names.</w:t>
-      </w:r>
-    </w:p>
-    <w:p>
-      <w:bookmarkStart w:id="0" w:name="_GoBack"/>
-      <w:bookmarkEnd w:id="0"/>
-    </w:p>
+      <w:proofErr w:type="spellEnd"/>
+    </w:p>
+    <w:p>
+      <w:r>
+        <w:t>This module calculates the density, accuracy, sensitivity, Dice coefficient, dilated Dice coefficient and the mean-segment-length based on two selected folders with images of corresponding names.</w:t>
+      </w:r>
+    </w:p>
+    <w:p/>
     <w:p>
       <w:pPr>
         <w:pStyle w:val="Heading1"/>
@@ -3370,7 +3963,23 @@
           <w:rFonts w:cstheme="minorHAnsi"/>
           <w:shd w:val="clear" w:color="auto" w:fill="FFFFFF"/>
         </w:rPr>
-        <w:t xml:space="preserve">T. Y. P., VanNasdale, D. A., &amp; Burns, S. (2012) </w:t>
+        <w:t xml:space="preserve">T. Y. P., </w:t>
+      </w:r>
+      <w:proofErr w:type="spellStart"/>
+      <w:r>
+        <w:rPr>
+          <w:rFonts w:cstheme="minorHAnsi"/>
+          <w:shd w:val="clear" w:color="auto" w:fill="FFFFFF"/>
+        </w:rPr>
+        <w:t>VanNasdale</w:t>
+      </w:r>
+      <w:proofErr w:type="spellEnd"/>
+      <w:r>
+        <w:rPr>
+          <w:rFonts w:cstheme="minorHAnsi"/>
+          <w:shd w:val="clear" w:color="auto" w:fill="FFFFFF"/>
+        </w:rPr>
+        <w:t xml:space="preserve">, D. A., &amp; Burns, S. (2012) </w:t>
       </w:r>
       <w:r>
         <w:rPr>
@@ -3435,7 +4044,23 @@
           <w:rFonts w:cstheme="minorHAnsi"/>
           <w:shd w:val="clear" w:color="auto" w:fill="FFFFFF"/>
         </w:rPr>
-        <w:t xml:space="preserve"> DOI:10.1364/FIO.2012.FM4A.4</w:t>
+        <w:t xml:space="preserve"> </w:t>
+      </w:r>
+      <w:proofErr w:type="gramStart"/>
+      <w:r>
+        <w:rPr>
+          <w:rFonts w:cstheme="minorHAnsi"/>
+          <w:shd w:val="clear" w:color="auto" w:fill="FFFFFF"/>
+        </w:rPr>
+        <w:t>DOI:10.1364/FIO.2012.FM4A</w:t>
+      </w:r>
+      <w:proofErr w:type="gramEnd"/>
+      <w:r>
+        <w:rPr>
+          <w:rFonts w:cstheme="minorHAnsi"/>
+          <w:shd w:val="clear" w:color="auto" w:fill="FFFFFF"/>
+        </w:rPr>
+        <w:t>.4</w:t>
       </w:r>
     </w:p>
     <w:p>
@@ -3484,14 +4109,126 @@
           <w:rFonts w:cstheme="minorHAnsi"/>
           <w:shd w:val="clear" w:color="auto" w:fill="FFFFFF"/>
         </w:rPr>
-        <w:t xml:space="preserve"> Y.P., Dubow, M., Pinhas, A., Shah N., Gan, A., Weitz, R., Sulai, Y. N., Dubra, A., &amp; Rosen, R. B. (2014) C</w:t>
-      </w:r>
+        <w:t xml:space="preserve"> Y.P., </w:t>
+      </w:r>
+      <w:proofErr w:type="spellStart"/>
       <w:r>
         <w:rPr>
           <w:rFonts w:cstheme="minorHAnsi"/>
           <w:shd w:val="clear" w:color="auto" w:fill="FFFFFF"/>
         </w:rPr>
-        <w:t xml:space="preserve">omparison of adaptive optics scanning light ophthalmoscopic fluorescein angiography and offset pinhole imaging. </w:t>
+        <w:t>Dubow</w:t>
+      </w:r>
+      <w:proofErr w:type="spellEnd"/>
+      <w:r>
+        <w:rPr>
+          <w:rFonts w:cstheme="minorHAnsi"/>
+          <w:shd w:val="clear" w:color="auto" w:fill="FFFFFF"/>
+        </w:rPr>
+        <w:t xml:space="preserve">, M., </w:t>
+      </w:r>
+      <w:proofErr w:type="spellStart"/>
+      <w:r>
+        <w:rPr>
+          <w:rFonts w:cstheme="minorHAnsi"/>
+          <w:shd w:val="clear" w:color="auto" w:fill="FFFFFF"/>
+        </w:rPr>
+        <w:t>Pinhas</w:t>
+      </w:r>
+      <w:proofErr w:type="spellEnd"/>
+      <w:r>
+        <w:rPr>
+          <w:rFonts w:cstheme="minorHAnsi"/>
+          <w:shd w:val="clear" w:color="auto" w:fill="FFFFFF"/>
+        </w:rPr>
+        <w:t xml:space="preserve">, A., Shah N., </w:t>
+      </w:r>
+      <w:proofErr w:type="spellStart"/>
+      <w:r>
+        <w:rPr>
+          <w:rFonts w:cstheme="minorHAnsi"/>
+          <w:shd w:val="clear" w:color="auto" w:fill="FFFFFF"/>
+        </w:rPr>
+        <w:t>Gan</w:t>
+      </w:r>
+      <w:proofErr w:type="spellEnd"/>
+      <w:r>
+        <w:rPr>
+          <w:rFonts w:cstheme="minorHAnsi"/>
+          <w:shd w:val="clear" w:color="auto" w:fill="FFFFFF"/>
+        </w:rPr>
+        <w:t xml:space="preserve">, A., </w:t>
+      </w:r>
+      <w:proofErr w:type="spellStart"/>
+      <w:r>
+        <w:rPr>
+          <w:rFonts w:cstheme="minorHAnsi"/>
+          <w:shd w:val="clear" w:color="auto" w:fill="FFFFFF"/>
+        </w:rPr>
+        <w:t>Weitz</w:t>
+      </w:r>
+      <w:proofErr w:type="spellEnd"/>
+      <w:r>
+        <w:rPr>
+          <w:rFonts w:cstheme="minorHAnsi"/>
+          <w:shd w:val="clear" w:color="auto" w:fill="FFFFFF"/>
+        </w:rPr>
+        <w:t xml:space="preserve">, R., </w:t>
+      </w:r>
+      <w:proofErr w:type="spellStart"/>
+      <w:r>
+        <w:rPr>
+          <w:rFonts w:cstheme="minorHAnsi"/>
+          <w:shd w:val="clear" w:color="auto" w:fill="FFFFFF"/>
+        </w:rPr>
+        <w:t>Sulai</w:t>
+      </w:r>
+      <w:proofErr w:type="spellEnd"/>
+      <w:r>
+        <w:rPr>
+          <w:rFonts w:cstheme="minorHAnsi"/>
+          <w:shd w:val="clear" w:color="auto" w:fill="FFFFFF"/>
+        </w:rPr>
+        <w:t xml:space="preserve">, Y. N., </w:t>
+      </w:r>
+      <w:proofErr w:type="spellStart"/>
+      <w:r>
+        <w:rPr>
+          <w:rFonts w:cstheme="minorHAnsi"/>
+          <w:shd w:val="clear" w:color="auto" w:fill="FFFFFF"/>
+        </w:rPr>
+        <w:t>Dubra</w:t>
+      </w:r>
+      <w:proofErr w:type="spellEnd"/>
+      <w:r>
+        <w:rPr>
+          <w:rFonts w:cstheme="minorHAnsi"/>
+          <w:shd w:val="clear" w:color="auto" w:fill="FFFFFF"/>
+        </w:rPr>
+        <w:t>, A., &amp; Rosen, R. B. (2014) C</w:t>
+      </w:r>
+      <w:r>
+        <w:rPr>
+          <w:rFonts w:cstheme="minorHAnsi"/>
+          <w:shd w:val="clear" w:color="auto" w:fill="FFFFFF"/>
+        </w:rPr>
+        <w:t xml:space="preserve">omparison of adaptive optics scanning light </w:t>
+      </w:r>
+      <w:proofErr w:type="spellStart"/>
+      <w:r>
+        <w:rPr>
+          <w:rFonts w:cstheme="minorHAnsi"/>
+          <w:shd w:val="clear" w:color="auto" w:fill="FFFFFF"/>
+        </w:rPr>
+        <w:t>ophthalmoscopic</w:t>
+      </w:r>
+      <w:proofErr w:type="spellEnd"/>
+      <w:r>
+        <w:rPr>
+          <w:rFonts w:cstheme="minorHAnsi"/>
+          <w:shd w:val="clear" w:color="auto" w:fill="FFFFFF"/>
+        </w:rPr>
+        <w:t xml:space="preserve"> fluorescein angiography and offset pinhole imaging. </w:t>
       </w:r>
       <w:r>
         <w:rPr>
@@ -3576,7 +4313,21 @@
           <w:i/>
           <w:shd w:val="clear" w:color="auto" w:fill="FFFFFF"/>
         </w:rPr>
-        <w:t>pending publication</w:t>
+        <w:t>Translational Vis. Sci. and Technology</w:t>
+      </w:r>
+      <w:r>
+        <w:rPr>
+          <w:rFonts w:cstheme="minorHAnsi"/>
+          <w:shd w:val="clear" w:color="auto" w:fill="FFFFFF"/>
+        </w:rPr>
+        <w:t>, 9(43). DOI:</w:t>
+      </w:r>
+      <w:r>
+        <w:rPr>
+          <w:rFonts w:cstheme="minorHAnsi"/>
+          <w:shd w:val="clear" w:color="auto" w:fill="FFFFFF"/>
+        </w:rPr>
+        <w:t>10.1167/tvst.9.2.43</w:t>
       </w:r>
     </w:p>
     <w:p>
@@ -3591,11 +4342,103 @@
           <w:rFonts w:cstheme="minorHAnsi"/>
         </w:rPr>
       </w:pPr>
-      <w:r>
-        <w:rPr>
-          <w:rFonts w:cstheme="minorHAnsi"/>
-        </w:rPr>
-        <w:t xml:space="preserve">Ronneberger O., Fischer P., Brox T. (2015) U-Net: Convolutional Networks for Biomedical Image Segmentation. In: Navab N., Hornegger J., Wells W., Frangi A. (eds) Medical Image Computing and Computer-Assisted Intervention – MICCAI 2015. MICCAI 2015. Lecture Notes in Computer Science, vol 9351. Springer, Cham. DOI: </w:t>
+      <w:proofErr w:type="spellStart"/>
+      <w:r>
+        <w:rPr>
+          <w:rFonts w:cstheme="minorHAnsi"/>
+        </w:rPr>
+        <w:t>Ronneberger</w:t>
+      </w:r>
+      <w:proofErr w:type="spellEnd"/>
+      <w:r>
+        <w:rPr>
+          <w:rFonts w:cstheme="minorHAnsi"/>
+        </w:rPr>
+        <w:t xml:space="preserve"> O., Fischer P., </w:t>
+      </w:r>
+      <w:proofErr w:type="spellStart"/>
+      <w:r>
+        <w:rPr>
+          <w:rFonts w:cstheme="minorHAnsi"/>
+        </w:rPr>
+        <w:t>Brox</w:t>
+      </w:r>
+      <w:proofErr w:type="spellEnd"/>
+      <w:r>
+        <w:rPr>
+          <w:rFonts w:cstheme="minorHAnsi"/>
+        </w:rPr>
+        <w:t xml:space="preserve"> T. (2015) U-Net: Convolutional Networks for Biomedical Image Segmentation. In: </w:t>
+      </w:r>
+      <w:proofErr w:type="spellStart"/>
+      <w:r>
+        <w:rPr>
+          <w:rFonts w:cstheme="minorHAnsi"/>
+        </w:rPr>
+        <w:t>Navab</w:t>
+      </w:r>
+      <w:proofErr w:type="spellEnd"/>
+      <w:r>
+        <w:rPr>
+          <w:rFonts w:cstheme="minorHAnsi"/>
+        </w:rPr>
+        <w:t xml:space="preserve"> N., </w:t>
+      </w:r>
+      <w:proofErr w:type="spellStart"/>
+      <w:r>
+        <w:rPr>
+          <w:rFonts w:cstheme="minorHAnsi"/>
+        </w:rPr>
+        <w:t>Hornegger</w:t>
+      </w:r>
+      <w:proofErr w:type="spellEnd"/>
+      <w:r>
+        <w:rPr>
+          <w:rFonts w:cstheme="minorHAnsi"/>
+        </w:rPr>
+        <w:t xml:space="preserve"> J., Wells W., </w:t>
+      </w:r>
+      <w:proofErr w:type="spellStart"/>
+      <w:r>
+        <w:rPr>
+          <w:rFonts w:cstheme="minorHAnsi"/>
+        </w:rPr>
+        <w:t>Frangi</w:t>
+      </w:r>
+      <w:proofErr w:type="spellEnd"/>
+      <w:r>
+        <w:rPr>
+          <w:rFonts w:cstheme="minorHAnsi"/>
+        </w:rPr>
+        <w:t xml:space="preserve"> A. (</w:t>
+      </w:r>
+      <w:proofErr w:type="spellStart"/>
+      <w:r>
+        <w:rPr>
+          <w:rFonts w:cstheme="minorHAnsi"/>
+        </w:rPr>
+        <w:t>eds</w:t>
+      </w:r>
+      <w:proofErr w:type="spellEnd"/>
+      <w:r>
+        <w:rPr>
+          <w:rFonts w:cstheme="minorHAnsi"/>
+        </w:rPr>
+        <w:t xml:space="preserve">) Medical Image Computing and Computer-Assisted Intervention – MICCAI 2015. MICCAI 2015. Lecture Notes in Computer Science, </w:t>
+      </w:r>
+      <w:proofErr w:type="spellStart"/>
+      <w:r>
+        <w:rPr>
+          <w:rFonts w:cstheme="minorHAnsi"/>
+        </w:rPr>
+        <w:t>vol</w:t>
+      </w:r>
+      <w:proofErr w:type="spellEnd"/>
+      <w:r>
+        <w:rPr>
+          <w:rFonts w:cstheme="minorHAnsi"/>
+        </w:rPr>
+        <w:t xml:space="preserve"> 9351. Springer, Cham. DOI: </w:t>
       </w:r>
       <w:r>
         <w:rPr>
@@ -3619,12 +4462,14 @@
           <w:rFonts w:cstheme="minorHAnsi"/>
         </w:rPr>
       </w:pPr>
+      <w:proofErr w:type="spellStart"/>
       <w:r>
         <w:rPr>
           <w:rFonts w:cstheme="minorHAnsi"/>
         </w:rPr>
         <w:t>Scoles</w:t>
       </w:r>
+      <w:proofErr w:type="spellEnd"/>
       <w:r>
         <w:rPr>
           <w:rFonts w:cstheme="minorHAnsi"/>
@@ -3641,7 +4486,63 @@
         <w:rPr>
           <w:rFonts w:cstheme="minorHAnsi"/>
         </w:rPr>
-        <w:t xml:space="preserve">., Sulai, Y.N., Langlo C.S., Fishman, G.A., Curcio, C.A., Carroll, J. &amp; Dubra, </w:t>
+        <w:t xml:space="preserve">., </w:t>
+      </w:r>
+      <w:proofErr w:type="spellStart"/>
+      <w:r>
+        <w:rPr>
+          <w:rFonts w:cstheme="minorHAnsi"/>
+        </w:rPr>
+        <w:t>Sulai</w:t>
+      </w:r>
+      <w:proofErr w:type="spellEnd"/>
+      <w:r>
+        <w:rPr>
+          <w:rFonts w:cstheme="minorHAnsi"/>
+        </w:rPr>
+        <w:t xml:space="preserve">, Y.N., </w:t>
+      </w:r>
+      <w:proofErr w:type="spellStart"/>
+      <w:r>
+        <w:rPr>
+          <w:rFonts w:cstheme="minorHAnsi"/>
+        </w:rPr>
+        <w:t>Langlo</w:t>
+      </w:r>
+      <w:proofErr w:type="spellEnd"/>
+      <w:r>
+        <w:rPr>
+          <w:rFonts w:cstheme="minorHAnsi"/>
+        </w:rPr>
+        <w:t xml:space="preserve"> C.S., Fishman, G.A., </w:t>
+      </w:r>
+      <w:proofErr w:type="spellStart"/>
+      <w:r>
+        <w:rPr>
+          <w:rFonts w:cstheme="minorHAnsi"/>
+        </w:rPr>
+        <w:t>Curcio</w:t>
+      </w:r>
+      <w:proofErr w:type="spellEnd"/>
+      <w:r>
+        <w:rPr>
+          <w:rFonts w:cstheme="minorHAnsi"/>
+        </w:rPr>
+        <w:t xml:space="preserve">, C.A., Carroll, J. &amp; </w:t>
+      </w:r>
+      <w:proofErr w:type="spellStart"/>
+      <w:r>
+        <w:rPr>
+          <w:rFonts w:cstheme="minorHAnsi"/>
+        </w:rPr>
+        <w:t>Dubra</w:t>
+      </w:r>
+      <w:proofErr w:type="spellEnd"/>
+      <w:r>
+        <w:rPr>
+          <w:rFonts w:cstheme="minorHAnsi"/>
+        </w:rPr>
+        <w:t xml:space="preserve">, </w:t>
       </w:r>
       <w:r>
         <w:rPr>
@@ -3672,8 +4573,17 @@
           <w:rFonts w:cstheme="minorHAnsi"/>
           <w:i/>
         </w:rPr>
-        <w:t>Invest Ophthalmol</w:t>
-      </w:r>
+        <w:t xml:space="preserve">Invest </w:t>
+      </w:r>
+      <w:proofErr w:type="spellStart"/>
+      <w:r>
+        <w:rPr>
+          <w:rFonts w:cstheme="minorHAnsi"/>
+          <w:i/>
+        </w:rPr>
+        <w:t>Ophthalmol</w:t>
+      </w:r>
+      <w:proofErr w:type="spellEnd"/>
       <w:r>
         <w:rPr>
           <w:rFonts w:cstheme="minorHAnsi"/>
@@ -3732,11 +4642,33 @@
           <w:rFonts w:cstheme="minorHAnsi"/>
         </w:rPr>
       </w:pPr>
-      <w:r>
-        <w:rPr>
-          <w:rFonts w:cstheme="minorHAnsi"/>
-        </w:rPr>
-        <w:t xml:space="preserve">Xiancheng, W. Wei, L., Bingyi, M., He, J., Jian, Z, Xu, W., Ji Z., Hong, G. </w:t>
+      <w:proofErr w:type="spellStart"/>
+      <w:r>
+        <w:rPr>
+          <w:rFonts w:cstheme="minorHAnsi"/>
+        </w:rPr>
+        <w:t>Xiancheng</w:t>
+      </w:r>
+      <w:proofErr w:type="spellEnd"/>
+      <w:r>
+        <w:rPr>
+          <w:rFonts w:cstheme="minorHAnsi"/>
+        </w:rPr>
+        <w:t xml:space="preserve">, W. Wei, L., </w:t>
+      </w:r>
+      <w:proofErr w:type="spellStart"/>
+      <w:r>
+        <w:rPr>
+          <w:rFonts w:cstheme="minorHAnsi"/>
+        </w:rPr>
+        <w:t>Bingyi</w:t>
+      </w:r>
+      <w:proofErr w:type="spellEnd"/>
+      <w:r>
+        <w:rPr>
+          <w:rFonts w:cstheme="minorHAnsi"/>
+        </w:rPr>
+        <w:t xml:space="preserve">, M., He, J., Jian, Z, Xu, W., Ji Z., Hong, G. </w:t>
       </w:r>
       <w:r>
         <w:rPr>
@@ -3748,7 +4680,21 @@
         <w:rPr>
           <w:rFonts w:cstheme="minorHAnsi"/>
         </w:rPr>
-        <w:t xml:space="preserve"> Retina Blood Vessel Segmentation Using A U-Net Based Convolutional Neural Network</w:t>
+        <w:t xml:space="preserve"> Retina Blood Vessel Segmentation Using </w:t>
+      </w:r>
+      <w:proofErr w:type="gramStart"/>
+      <w:r>
+        <w:rPr>
+          <w:rFonts w:cstheme="minorHAnsi"/>
+        </w:rPr>
+        <w:t>A</w:t>
+      </w:r>
+      <w:proofErr w:type="gramEnd"/>
+      <w:r>
+        <w:rPr>
+          <w:rFonts w:cstheme="minorHAnsi"/>
+        </w:rPr>
+        <w:t xml:space="preserve"> U-Net Based Convolutional Neural Network</w:t>
       </w:r>
       <w:r>
         <w:rPr>
@@ -3841,7 +4787,7 @@
           <w:rPr>
             <w:noProof/>
           </w:rPr>
-          <w:t>7</w:t>
+          <w:t>8</w:t>
         </w:r>
         <w:r>
           <w:rPr>
@@ -5440,7 +6386,7 @@
 </file>
 
 <file path=customXml/itemProps1.xml><?xml version="1.0" encoding="utf-8"?>
-<ds:datastoreItem xmlns:ds="http://schemas.openxmlformats.org/officeDocument/2006/customXml" ds:itemID="{998D710C-57FA-44B1-B707-B6A9752B4B57}">
+<ds:datastoreItem xmlns:ds="http://schemas.openxmlformats.org/officeDocument/2006/customXml" ds:itemID="{6B701CE8-C426-43F3-99D1-08D892A9ABC6}">
   <ds:schemaRefs>
     <ds:schemaRef ds:uri="http://schemas.openxmlformats.org/officeDocument/2006/bibliography"/>
   </ds:schemaRefs>

</xml_diff>

<commit_message>
Updated the user guide to describe the post-processing utilities corresponding to the validation set in the TVST 2020 paper.
</commit_message>
<xml_diff>
--- a/Docs/AOVesselCNN-GeneralGuide.docx
+++ b/Docs/AOVesselCNN-GeneralGuide.docx
@@ -199,12 +199,7 @@
         <w:t xml:space="preserve"> (</w:t>
       </w:r>
       <w:r>
-        <w:t>https://</w:t>
-      </w:r>
-      <w:bookmarkStart w:id="0" w:name="_GoBack"/>
-      <w:bookmarkEnd w:id="0"/>
-      <w:r>
-        <w:t>github.com/porter-lab-software/AOVesselCNN</w:t>
+        <w:t>https://github.com/porter-lab-software/AOVesselCNN</w:t>
       </w:r>
       <w:r>
         <w:t>).</w:t>
@@ -3759,170 +3754,298 @@
     </w:p>
     <w:p>
       <w:r>
-        <w:t>Because the original work involved longitudinal studies where the images were registered and of the same size, several test images were submitted as one large image to the CNN code. The CNN would then output all of the segmented images in a single .</w:t>
-      </w:r>
-      <w:proofErr w:type="spellStart"/>
-      <w:r>
-        <w:t>png</w:t>
-      </w:r>
-      <w:proofErr w:type="spellEnd"/>
-      <w:r>
-        <w:t xml:space="preserve"> image. The MATLAB modules described in table 3 can be used to cut up this combined .</w:t>
-      </w:r>
-      <w:proofErr w:type="spellStart"/>
-      <w:r>
-        <w:t>png</w:t>
-      </w:r>
-      <w:proofErr w:type="spellEnd"/>
-      <w:r>
-        <w:t xml:space="preserve"> image.</w:t>
-      </w:r>
-    </w:p>
-    <w:p>
-      <w:r>
-        <w:t>chopCNNOutput_768.m</w:t>
-      </w:r>
-    </w:p>
-    <w:p>
-      <w:pPr>
-        <w:spacing w:after="0"/>
-      </w:pPr>
-      <w:r>
-        <w:t>The CNN outputs the result as a single concatenated image. This module breaks the CNN .</w:t>
-      </w:r>
-      <w:proofErr w:type="spellStart"/>
-      <w:r>
-        <w:t>png</w:t>
-      </w:r>
-      <w:proofErr w:type="spellEnd"/>
-      <w:r>
-        <w:t xml:space="preserve"> output into regular sized images of the expected size of 768x768 (used to break up validation results). </w:t>
-      </w:r>
-      <w:r>
-        <w:br/>
-        <w:t>Input: Greyscale or Binary CNN .</w:t>
-      </w:r>
-      <w:proofErr w:type="spellStart"/>
-      <w:r>
-        <w:t>png</w:t>
-      </w:r>
-      <w:proofErr w:type="spellEnd"/>
-      <w:r>
-        <w:t xml:space="preserve"> File</w:t>
-      </w:r>
-    </w:p>
-    <w:p>
-      <w:pPr>
-        <w:spacing w:after="0"/>
-      </w:pPr>
-      <w:r>
-        <w:t>Output: Greyscale or Binary individual image files</w:t>
-      </w:r>
-    </w:p>
-    <w:p>
-      <w:pPr>
-        <w:spacing w:after="0"/>
-      </w:pPr>
-    </w:p>
-    <w:p>
-      <w:pPr>
-        <w:spacing w:after="0"/>
-      </w:pPr>
-      <w:proofErr w:type="spellStart"/>
-      <w:r>
-        <w:t>chopCNNOutput_VariableSize.m</w:t>
-      </w:r>
-      <w:proofErr w:type="spellEnd"/>
-    </w:p>
-    <w:p>
-      <w:pPr>
-        <w:spacing w:after="0"/>
-      </w:pPr>
-    </w:p>
-    <w:p>
-      <w:pPr>
-        <w:spacing w:after="0"/>
-      </w:pPr>
-      <w:r>
-        <w:t xml:space="preserve">The CNN outputs the result as a single concatenated </w:t>
-      </w:r>
-      <w:proofErr w:type="spellStart"/>
+        <w:t xml:space="preserve">The post-processing modules provided for the metrics to assess the performance of the CNN on segmenting capillaries compared to other segmentation methods.  The metrics were also applied to segmented images acquired in longitudinal studies to assess changes with disease progress. </w:t>
+      </w:r>
+    </w:p>
+    <w:p>
+      <w:proofErr w:type="spellStart"/>
+      <w:r>
+        <w:t>ThreshAndChopValidation.m</w:t>
+      </w:r>
+      <w:proofErr w:type="spellEnd"/>
+    </w:p>
+    <w:p>
+      <w:r>
+        <w:t>This module applies Otsu’s threshold to the capillary probability maps provided by the CNN. Next it chops the large, concatenated validation data set into images of size 768x768 and names each image in sequential order. The user is responsible for corre</w:t>
+      </w:r>
+      <w:r>
+        <w:t>lating these images to the original validation images provided to the CNN</w:t>
+      </w:r>
+      <w:r>
+        <w:t xml:space="preserve">. </w:t>
+      </w:r>
+      <w:r>
+        <w:t xml:space="preserve">The CNN </w:t>
+      </w:r>
+      <w:r>
+        <w:t>validation step</w:t>
+      </w:r>
+      <w:r>
+        <w:t xml:space="preserve"> concatenates the </w:t>
+      </w:r>
+      <w:r>
+        <w:t xml:space="preserve">input </w:t>
+      </w:r>
+      <w:r>
+        <w:t xml:space="preserve">images in </w:t>
+      </w:r>
+      <w:r>
+        <w:t xml:space="preserve">alphabetical order </w:t>
+      </w:r>
+      <w:r>
+        <w:t>of their file names.</w:t>
+      </w:r>
+    </w:p>
+    <w:p>
+      <w:r>
+        <w:t>Input:</w:t>
+      </w:r>
+      <w:r>
+        <w:t xml:space="preserve"> Single prediction image from the CNN, which </w:t>
+      </w:r>
+      <w:r>
+        <w:t xml:space="preserve">is comprised of predictions for 14 concatenated images of </w:t>
+      </w:r>
+      <w:r>
+        <w:t xml:space="preserve">768 </w:t>
+      </w:r>
       <w:proofErr w:type="gramStart"/>
       <w:r>
-        <w:t>image.For</w:t>
-      </w:r>
-      <w:proofErr w:type="spellEnd"/>
+        <w:t>pixels</w:t>
+      </w:r>
       <w:proofErr w:type="gramEnd"/>
       <w:r>
-        <w:t xml:space="preserve"> longitudinal studies, montages are registered within a canvas of the same size for all time points. The resulting probability maps are the row-concatenated images of the same height. The user selects one of the original images as a template for the desired output size. </w:t>
-      </w:r>
-    </w:p>
-    <w:p>
-      <w:pPr>
-        <w:spacing w:after="0"/>
-      </w:pPr>
-      <w:r>
-        <w:t>Inputs: Image of the same size that you want outputs chopped up into and the Greyscale or Binary CNN .</w:t>
-      </w:r>
-      <w:proofErr w:type="spellStart"/>
-      <w:r>
-        <w:t>png</w:t>
-      </w:r>
-      <w:proofErr w:type="spellEnd"/>
-      <w:r>
-        <w:t xml:space="preserve"> File</w:t>
-      </w:r>
-    </w:p>
-    <w:p>
-      <w:pPr>
-        <w:spacing w:after="0"/>
-      </w:pPr>
-      <w:r>
-        <w:t>Output: Greyscale or Binary individual image files</w:t>
+        <w:t xml:space="preserve"> </w:t>
+      </w:r>
+      <w:r>
+        <w:t>x</w:t>
+      </w:r>
+      <w:r>
+        <w:t xml:space="preserve"> 768 pixels.</w:t>
+      </w:r>
+    </w:p>
+    <w:p>
+      <w:r>
+        <w:t xml:space="preserve">Output: </w:t>
+      </w:r>
+      <w:r>
+        <w:t xml:space="preserve">The 14 images from the concatenated prediction, saved as grayscale (folder “grayscale”) and as binary (folder “BW”). The output </w:t>
+      </w:r>
+      <w:r>
+        <w:t xml:space="preserve">file </w:t>
+      </w:r>
+      <w:r>
+        <w:t>name</w:t>
+      </w:r>
+      <w:r>
+        <w:t>s are</w:t>
+      </w:r>
+      <w:r>
+        <w:t xml:space="preserve"> based on the input file with the suffix “01_</w:t>
+      </w:r>
+      <w:r>
+        <w:rPr>
+          <w:i/>
+        </w:rPr>
+        <w:t>nn</w:t>
+      </w:r>
+      <w:r>
+        <w:t xml:space="preserve">”, where </w:t>
+      </w:r>
+      <w:proofErr w:type="spellStart"/>
+      <w:r>
+        <w:rPr>
+          <w:i/>
+        </w:rPr>
+        <w:t>nn</w:t>
+      </w:r>
+      <w:proofErr w:type="spellEnd"/>
+      <w:r>
+        <w:t xml:space="preserve"> is the sequential image number. The leading “01” indicates that in the input image they were in a continuous row</w:t>
+      </w:r>
+      <w:r>
+        <w:t xml:space="preserve"> (rather than a grid)</w:t>
+      </w:r>
+      <w:r>
+        <w:t xml:space="preserve">.  </w:t>
+      </w:r>
+    </w:p>
+    <w:p>
+      <w:proofErr w:type="spellStart"/>
+      <w:r>
+        <w:t>VesselMetrics</w:t>
+      </w:r>
+      <w:proofErr w:type="spellEnd"/>
+      <w:r>
+        <w:t>\</w:t>
+      </w:r>
+      <w:proofErr w:type="spellStart"/>
+      <w:r>
+        <w:t>ComputeBatchVesselMetrics</w:t>
+      </w:r>
+      <w:r>
+        <w:t>.m</w:t>
+      </w:r>
+      <w:proofErr w:type="spellEnd"/>
+    </w:p>
+    <w:p>
+      <w:r>
+        <w:t xml:space="preserve">This module computes requests two segmentations for comparison, typically the manual segmentation and an automated segmentation. It also requests the corresponding canvas files. All files need to sort alphabetically in the same order. </w:t>
+      </w:r>
+      <w:r>
+        <w:t xml:space="preserve">The density and mean segment length are computed along with the accuracy, sensitivity, Dice and modified Dice metrics between the two sets of files. </w:t>
+      </w:r>
+      <w:r>
+        <w:t>The</w:t>
+      </w:r>
+      <w:r>
+        <w:t xml:space="preserve"> area of the </w:t>
+      </w:r>
+      <w:r>
+        <w:t>canvas border is eliminated from the density calculation.</w:t>
+      </w:r>
+    </w:p>
+    <w:p>
+      <w:r>
+        <w:t xml:space="preserve">Inputs: </w:t>
+      </w:r>
+      <w:r>
+        <w:t xml:space="preserve"> </w:t>
+      </w:r>
+      <w:r>
+        <w:t>Multiple selection of files to use as reference, such as the manual segmentation</w:t>
+      </w:r>
+      <w:r>
+        <w:t xml:space="preserve">; </w:t>
+      </w:r>
+      <w:r>
+        <w:t>Multiple selection of corresponding segmented files. Files must sort in corresponding order alphabetically.</w:t>
+      </w:r>
+      <w:r>
+        <w:t xml:space="preserve"> Also, m</w:t>
+      </w:r>
+      <w:r>
+        <w:t>ultiple selection of corresponding canvas border files, which sort in corresponding order.</w:t>
+      </w:r>
+    </w:p>
+    <w:p>
+      <w:r>
+        <w:t xml:space="preserve">Output: Excel file named as [parent </w:t>
+      </w:r>
+      <w:proofErr w:type="gramStart"/>
+      <w:r>
+        <w:t>folder]_Data.xlsx</w:t>
+      </w:r>
+      <w:proofErr w:type="gramEnd"/>
+      <w:r>
+        <w:t>, with columns for corresponding file names and metrics.</w:t>
+      </w:r>
+    </w:p>
+    <w:p>
+      <w:r>
+        <w:t xml:space="preserve">Dependencies: </w:t>
+      </w:r>
+      <w:proofErr w:type="spellStart"/>
+      <w:r>
+        <w:t>branchPointFinder.m</w:t>
+      </w:r>
+      <w:proofErr w:type="spellEnd"/>
+      <w:r>
+        <w:t xml:space="preserve">; </w:t>
+      </w:r>
+      <w:proofErr w:type="spellStart"/>
+      <w:r>
+        <w:t>MSL.m</w:t>
+      </w:r>
+      <w:proofErr w:type="spellEnd"/>
+      <w:r>
+        <w:t xml:space="preserve">; </w:t>
+      </w:r>
+      <w:proofErr w:type="spellStart"/>
+      <w:r>
+        <w:t>removeSpurs.m</w:t>
+      </w:r>
+      <w:proofErr w:type="spellEnd"/>
+      <w:r>
+        <w:t xml:space="preserve"> </w:t>
       </w:r>
     </w:p>
     <w:p/>
     <w:p>
-      <w:r>
-        <w:t xml:space="preserve">The following MATLAB modules were used to calculated metrics of the performance of the CNN compared with the ground truth 4-class images. </w:t>
-      </w:r>
-    </w:p>
-    <w:p>
-      <w:proofErr w:type="spellStart"/>
-      <w:r>
-        <w:t>dilatedDiceCoefficient_Acc_Sensitivity_Density_MSL.m</w:t>
-      </w:r>
-      <w:proofErr w:type="spellEnd"/>
-    </w:p>
-    <w:p>
-      <w:r>
-        <w:t>This module calculates the density, accuracy, sensitivity, Dice coefficient, dilated Dice coefficient and the mean-segment-length based on two input images.</w:t>
-      </w:r>
-    </w:p>
-    <w:p>
-      <w:r>
-        <w:t xml:space="preserve">Inputs: the binary prediction image, the binary corresponding ground truth image and the binary image that marks the canvas border in both images. The canvas border is eliminated from the density calculation.  </w:t>
-      </w:r>
-    </w:p>
-    <w:p>
-      <w:r>
-        <w:lastRenderedPageBreak/>
-        <w:t>Outputs: Excel file in the same folder as the first selected image (i.e. the prediction image) that lists all of the metrics for the two files.</w:t>
-      </w:r>
-    </w:p>
-    <w:p>
-      <w:proofErr w:type="spellStart"/>
-      <w:r>
-        <w:t>dilatedDiceCoefficient_Acc_Sensitivity_Density_MSL_Batch.m</w:t>
-      </w:r>
-      <w:proofErr w:type="spellEnd"/>
-    </w:p>
-    <w:p>
-      <w:r>
-        <w:t>This module calculates the density, accuracy, sensitivity, Dice coefficient, dilated Dice coefficient and the mean-segment-length based on two selected folders with images of corresponding names.</w:t>
-      </w:r>
-    </w:p>
-    <w:p/>
+      <w:proofErr w:type="spellStart"/>
+      <w:r>
+        <w:t>ColocalizeImages.m</w:t>
+      </w:r>
+      <w:proofErr w:type="spellEnd"/>
+    </w:p>
+    <w:p>
+      <w:r>
+        <w:t>This utility allows the user to select 3 input files and visualize them as red, green and blue channels simultaneously. This utility can be useful for comparing segmentations visually.</w:t>
+      </w:r>
+    </w:p>
+    <w:p>
+      <w:r>
+        <w:t>I</w:t>
+      </w:r>
+      <w:r>
+        <w:t>nput</w:t>
+      </w:r>
+      <w:r>
+        <w:t>: manually selected grayscale images (up to 3)</w:t>
+      </w:r>
+    </w:p>
+    <w:p>
+      <w:r>
+        <w:t xml:space="preserve">Output: 3-color </w:t>
+      </w:r>
+      <w:r>
+        <w:t xml:space="preserve">visualization of the selected files which may be optionally saved by the user. </w:t>
+      </w:r>
+    </w:p>
+    <w:p>
+      <w:proofErr w:type="spellStart"/>
+      <w:r>
+        <w:t>reformat_json.m</w:t>
+      </w:r>
+      <w:proofErr w:type="spellEnd"/>
+    </w:p>
+    <w:p>
+      <w:r>
+        <w:t xml:space="preserve">This script was used to create a more readable format for the architecture of the CNN that is saved as JSON format. This utility was used to identify differences in default settings between </w:t>
+      </w:r>
+      <w:proofErr w:type="spellStart"/>
+      <w:r>
+        <w:t>keras</w:t>
+      </w:r>
+      <w:proofErr w:type="spellEnd"/>
+      <w:r>
+        <w:t xml:space="preserve"> versions 2.2.4 and 2.2.4-tf and could be valuable for identifying changes in future updates.</w:t>
+      </w:r>
+    </w:p>
+    <w:p>
+      <w:r>
+        <w:t>Input: User selects original JSON file saved during CNN Training</w:t>
+      </w:r>
+    </w:p>
+    <w:p>
+      <w:r>
+        <w:t xml:space="preserve">Output: Alternate </w:t>
+      </w:r>
+      <w:r>
+        <w:t>text format of the JSON</w:t>
+      </w:r>
+      <w:r>
+        <w:t xml:space="preserve"> </w:t>
+      </w:r>
+      <w:bookmarkStart w:id="0" w:name="_GoBack"/>
+      <w:bookmarkEnd w:id="0"/>
+      <w:r>
+        <w:t>file for viewing.</w:t>
+      </w:r>
+      <w:r>
+        <w:t xml:space="preserve">  </w:t>
+      </w:r>
+    </w:p>
     <w:p>
       <w:pPr>
         <w:pStyle w:val="Heading1"/>
@@ -5036,6 +5159,232 @@
     </w:lvl>
   </w:abstractNum>
   <w:abstractNum w:abstractNumId="2" w15:restartNumberingAfterBreak="0">
+    <w:nsid w:val="344E542C"/>
+    <w:multiLevelType w:val="hybridMultilevel"/>
+    <w:tmpl w:val="D91EEA6A"/>
+    <w:lvl w:ilvl="0" w:tplc="04090001">
+      <w:start w:val="1"/>
+      <w:numFmt w:val="bullet"/>
+      <w:lvlText w:val=""/>
+      <w:lvlJc w:val="left"/>
+      <w:pPr>
+        <w:ind w:left="720" w:hanging="360"/>
+      </w:pPr>
+      <w:rPr>
+        <w:rFonts w:ascii="Symbol" w:hAnsi="Symbol" w:hint="default"/>
+      </w:rPr>
+    </w:lvl>
+    <w:lvl w:ilvl="1" w:tplc="04090003" w:tentative="1">
+      <w:start w:val="1"/>
+      <w:numFmt w:val="bullet"/>
+      <w:lvlText w:val="o"/>
+      <w:lvlJc w:val="left"/>
+      <w:pPr>
+        <w:ind w:left="1440" w:hanging="360"/>
+      </w:pPr>
+      <w:rPr>
+        <w:rFonts w:ascii="Courier New" w:hAnsi="Courier New" w:cs="Courier New" w:hint="default"/>
+      </w:rPr>
+    </w:lvl>
+    <w:lvl w:ilvl="2" w:tplc="04090005" w:tentative="1">
+      <w:start w:val="1"/>
+      <w:numFmt w:val="bullet"/>
+      <w:lvlText w:val=""/>
+      <w:lvlJc w:val="left"/>
+      <w:pPr>
+        <w:ind w:left="2160" w:hanging="360"/>
+      </w:pPr>
+      <w:rPr>
+        <w:rFonts w:ascii="Wingdings" w:hAnsi="Wingdings" w:hint="default"/>
+      </w:rPr>
+    </w:lvl>
+    <w:lvl w:ilvl="3" w:tplc="04090001" w:tentative="1">
+      <w:start w:val="1"/>
+      <w:numFmt w:val="bullet"/>
+      <w:lvlText w:val=""/>
+      <w:lvlJc w:val="left"/>
+      <w:pPr>
+        <w:ind w:left="2880" w:hanging="360"/>
+      </w:pPr>
+      <w:rPr>
+        <w:rFonts w:ascii="Symbol" w:hAnsi="Symbol" w:hint="default"/>
+      </w:rPr>
+    </w:lvl>
+    <w:lvl w:ilvl="4" w:tplc="04090003" w:tentative="1">
+      <w:start w:val="1"/>
+      <w:numFmt w:val="bullet"/>
+      <w:lvlText w:val="o"/>
+      <w:lvlJc w:val="left"/>
+      <w:pPr>
+        <w:ind w:left="3600" w:hanging="360"/>
+      </w:pPr>
+      <w:rPr>
+        <w:rFonts w:ascii="Courier New" w:hAnsi="Courier New" w:cs="Courier New" w:hint="default"/>
+      </w:rPr>
+    </w:lvl>
+    <w:lvl w:ilvl="5" w:tplc="04090005" w:tentative="1">
+      <w:start w:val="1"/>
+      <w:numFmt w:val="bullet"/>
+      <w:lvlText w:val=""/>
+      <w:lvlJc w:val="left"/>
+      <w:pPr>
+        <w:ind w:left="4320" w:hanging="360"/>
+      </w:pPr>
+      <w:rPr>
+        <w:rFonts w:ascii="Wingdings" w:hAnsi="Wingdings" w:hint="default"/>
+      </w:rPr>
+    </w:lvl>
+    <w:lvl w:ilvl="6" w:tplc="04090001" w:tentative="1">
+      <w:start w:val="1"/>
+      <w:numFmt w:val="bullet"/>
+      <w:lvlText w:val=""/>
+      <w:lvlJc w:val="left"/>
+      <w:pPr>
+        <w:ind w:left="5040" w:hanging="360"/>
+      </w:pPr>
+      <w:rPr>
+        <w:rFonts w:ascii="Symbol" w:hAnsi="Symbol" w:hint="default"/>
+      </w:rPr>
+    </w:lvl>
+    <w:lvl w:ilvl="7" w:tplc="04090003" w:tentative="1">
+      <w:start w:val="1"/>
+      <w:numFmt w:val="bullet"/>
+      <w:lvlText w:val="o"/>
+      <w:lvlJc w:val="left"/>
+      <w:pPr>
+        <w:ind w:left="5760" w:hanging="360"/>
+      </w:pPr>
+      <w:rPr>
+        <w:rFonts w:ascii="Courier New" w:hAnsi="Courier New" w:cs="Courier New" w:hint="default"/>
+      </w:rPr>
+    </w:lvl>
+    <w:lvl w:ilvl="8" w:tplc="04090005" w:tentative="1">
+      <w:start w:val="1"/>
+      <w:numFmt w:val="bullet"/>
+      <w:lvlText w:val=""/>
+      <w:lvlJc w:val="left"/>
+      <w:pPr>
+        <w:ind w:left="6480" w:hanging="360"/>
+      </w:pPr>
+      <w:rPr>
+        <w:rFonts w:ascii="Wingdings" w:hAnsi="Wingdings" w:hint="default"/>
+      </w:rPr>
+    </w:lvl>
+  </w:abstractNum>
+  <w:abstractNum w:abstractNumId="3" w15:restartNumberingAfterBreak="0">
+    <w:nsid w:val="388333D3"/>
+    <w:multiLevelType w:val="hybridMultilevel"/>
+    <w:tmpl w:val="D80A7DC6"/>
+    <w:lvl w:ilvl="0" w:tplc="04090001">
+      <w:start w:val="1"/>
+      <w:numFmt w:val="bullet"/>
+      <w:lvlText w:val=""/>
+      <w:lvlJc w:val="left"/>
+      <w:pPr>
+        <w:ind w:left="720" w:hanging="360"/>
+      </w:pPr>
+      <w:rPr>
+        <w:rFonts w:ascii="Symbol" w:hAnsi="Symbol" w:hint="default"/>
+      </w:rPr>
+    </w:lvl>
+    <w:lvl w:ilvl="1" w:tplc="04090003" w:tentative="1">
+      <w:start w:val="1"/>
+      <w:numFmt w:val="bullet"/>
+      <w:lvlText w:val="o"/>
+      <w:lvlJc w:val="left"/>
+      <w:pPr>
+        <w:ind w:left="1440" w:hanging="360"/>
+      </w:pPr>
+      <w:rPr>
+        <w:rFonts w:ascii="Courier New" w:hAnsi="Courier New" w:cs="Courier New" w:hint="default"/>
+      </w:rPr>
+    </w:lvl>
+    <w:lvl w:ilvl="2" w:tplc="04090005" w:tentative="1">
+      <w:start w:val="1"/>
+      <w:numFmt w:val="bullet"/>
+      <w:lvlText w:val=""/>
+      <w:lvlJc w:val="left"/>
+      <w:pPr>
+        <w:ind w:left="2160" w:hanging="360"/>
+      </w:pPr>
+      <w:rPr>
+        <w:rFonts w:ascii="Wingdings" w:hAnsi="Wingdings" w:hint="default"/>
+      </w:rPr>
+    </w:lvl>
+    <w:lvl w:ilvl="3" w:tplc="04090001" w:tentative="1">
+      <w:start w:val="1"/>
+      <w:numFmt w:val="bullet"/>
+      <w:lvlText w:val=""/>
+      <w:lvlJc w:val="left"/>
+      <w:pPr>
+        <w:ind w:left="2880" w:hanging="360"/>
+      </w:pPr>
+      <w:rPr>
+        <w:rFonts w:ascii="Symbol" w:hAnsi="Symbol" w:hint="default"/>
+      </w:rPr>
+    </w:lvl>
+    <w:lvl w:ilvl="4" w:tplc="04090003" w:tentative="1">
+      <w:start w:val="1"/>
+      <w:numFmt w:val="bullet"/>
+      <w:lvlText w:val="o"/>
+      <w:lvlJc w:val="left"/>
+      <w:pPr>
+        <w:ind w:left="3600" w:hanging="360"/>
+      </w:pPr>
+      <w:rPr>
+        <w:rFonts w:ascii="Courier New" w:hAnsi="Courier New" w:cs="Courier New" w:hint="default"/>
+      </w:rPr>
+    </w:lvl>
+    <w:lvl w:ilvl="5" w:tplc="04090005" w:tentative="1">
+      <w:start w:val="1"/>
+      <w:numFmt w:val="bullet"/>
+      <w:lvlText w:val=""/>
+      <w:lvlJc w:val="left"/>
+      <w:pPr>
+        <w:ind w:left="4320" w:hanging="360"/>
+      </w:pPr>
+      <w:rPr>
+        <w:rFonts w:ascii="Wingdings" w:hAnsi="Wingdings" w:hint="default"/>
+      </w:rPr>
+    </w:lvl>
+    <w:lvl w:ilvl="6" w:tplc="04090001" w:tentative="1">
+      <w:start w:val="1"/>
+      <w:numFmt w:val="bullet"/>
+      <w:lvlText w:val=""/>
+      <w:lvlJc w:val="left"/>
+      <w:pPr>
+        <w:ind w:left="5040" w:hanging="360"/>
+      </w:pPr>
+      <w:rPr>
+        <w:rFonts w:ascii="Symbol" w:hAnsi="Symbol" w:hint="default"/>
+      </w:rPr>
+    </w:lvl>
+    <w:lvl w:ilvl="7" w:tplc="04090003" w:tentative="1">
+      <w:start w:val="1"/>
+      <w:numFmt w:val="bullet"/>
+      <w:lvlText w:val="o"/>
+      <w:lvlJc w:val="left"/>
+      <w:pPr>
+        <w:ind w:left="5760" w:hanging="360"/>
+      </w:pPr>
+      <w:rPr>
+        <w:rFonts w:ascii="Courier New" w:hAnsi="Courier New" w:cs="Courier New" w:hint="default"/>
+      </w:rPr>
+    </w:lvl>
+    <w:lvl w:ilvl="8" w:tplc="04090005" w:tentative="1">
+      <w:start w:val="1"/>
+      <w:numFmt w:val="bullet"/>
+      <w:lvlText w:val=""/>
+      <w:lvlJc w:val="left"/>
+      <w:pPr>
+        <w:ind w:left="6480" w:hanging="360"/>
+      </w:pPr>
+      <w:rPr>
+        <w:rFonts w:ascii="Wingdings" w:hAnsi="Wingdings" w:hint="default"/>
+      </w:rPr>
+    </w:lvl>
+  </w:abstractNum>
+  <w:abstractNum w:abstractNumId="4" w15:restartNumberingAfterBreak="0">
     <w:nsid w:val="3ED76DBD"/>
     <w:multiLevelType w:val="hybridMultilevel"/>
     <w:tmpl w:val="69DC840C"/>
@@ -5121,7 +5470,7 @@
       </w:pPr>
     </w:lvl>
   </w:abstractNum>
-  <w:abstractNum w:abstractNumId="3" w15:restartNumberingAfterBreak="0">
+  <w:abstractNum w:abstractNumId="5" w15:restartNumberingAfterBreak="0">
     <w:nsid w:val="62134E62"/>
     <w:multiLevelType w:val="hybridMultilevel"/>
     <w:tmpl w:val="B73637EA"/>
@@ -5210,7 +5559,7 @@
       </w:pPr>
     </w:lvl>
   </w:abstractNum>
-  <w:abstractNum w:abstractNumId="4" w15:restartNumberingAfterBreak="0">
+  <w:abstractNum w:abstractNumId="6" w15:restartNumberingAfterBreak="0">
     <w:nsid w:val="78715AA6"/>
     <w:multiLevelType w:val="hybridMultilevel"/>
     <w:tmpl w:val="1E42417A"/>
@@ -5299,7 +5648,7 @@
       </w:pPr>
     </w:lvl>
   </w:abstractNum>
-  <w:abstractNum w:abstractNumId="5" w15:restartNumberingAfterBreak="0">
+  <w:abstractNum w:abstractNumId="7" w15:restartNumberingAfterBreak="0">
     <w:nsid w:val="78F81E32"/>
     <w:multiLevelType w:val="hybridMultilevel"/>
     <w:tmpl w:val="1666C77E"/>
@@ -5412,22 +5761,28 @@
     </w:lvl>
   </w:abstractNum>
   <w:num w:numId="1">
-    <w:abstractNumId w:val="4"/>
+    <w:abstractNumId w:val="6"/>
   </w:num>
   <w:num w:numId="2">
     <w:abstractNumId w:val="0"/>
   </w:num>
   <w:num w:numId="3">
-    <w:abstractNumId w:val="5"/>
+    <w:abstractNumId w:val="7"/>
   </w:num>
   <w:num w:numId="4">
-    <w:abstractNumId w:val="3"/>
+    <w:abstractNumId w:val="5"/>
   </w:num>
   <w:num w:numId="5">
     <w:abstractNumId w:val="1"/>
   </w:num>
   <w:num w:numId="6">
+    <w:abstractNumId w:val="4"/>
+  </w:num>
+  <w:num w:numId="7">
     <w:abstractNumId w:val="2"/>
+  </w:num>
+  <w:num w:numId="8">
+    <w:abstractNumId w:val="3"/>
   </w:num>
 </w:numbering>
 </file>
@@ -6386,7 +6741,7 @@
 </file>
 
 <file path=customXml/itemProps1.xml><?xml version="1.0" encoding="utf-8"?>
-<ds:datastoreItem xmlns:ds="http://schemas.openxmlformats.org/officeDocument/2006/customXml" ds:itemID="{6B701CE8-C426-43F3-99D1-08D892A9ABC6}">
+<ds:datastoreItem xmlns:ds="http://schemas.openxmlformats.org/officeDocument/2006/customXml" ds:itemID="{62FF87EE-8F2E-406E-827F-BE5A6D9F6472}">
   <ds:schemaRefs>
     <ds:schemaRef ds:uri="http://schemas.openxmlformats.org/officeDocument/2006/bibliography"/>
   </ds:schemaRefs>

</xml_diff>